<commit_message>
robustness fixes, pdfify fix, template fixes
</commit_message>
<xml_diff>
--- a/templates/intl.A_final.docx
+++ b/templates/intl.A_final.docx
@@ -468,70 +468,6 @@
         </w:rPr>
         <w:t>Helmsley Building</w:t>
       </w:r>
-      <w:r>
-        <w:rPr>
-          <w:rFonts w:ascii="Times New Roman" w:hAnsi="Times New Roman" w:cs="Times New Roman"/>
-          <w:sz w:val="24"/>
-          <w:szCs w:val="24"/>
-        </w:rPr>
-        <w:tab/>
-      </w:r>
-      <w:r>
-        <w:rPr>
-          <w:rFonts w:ascii="Times New Roman" w:hAnsi="Times New Roman" w:cs="Times New Roman"/>
-          <w:sz w:val="24"/>
-          <w:szCs w:val="24"/>
-        </w:rPr>
-        <w:tab/>
-      </w:r>
-      <w:r>
-        <w:rPr>
-          <w:rFonts w:ascii="Times New Roman" w:hAnsi="Times New Roman" w:cs="Times New Roman"/>
-          <w:sz w:val="24"/>
-          <w:szCs w:val="24"/>
-        </w:rPr>
-        <w:tab/>
-      </w:r>
-      <w:r>
-        <w:rPr>
-          <w:rFonts w:ascii="Times New Roman" w:hAnsi="Times New Roman" w:cs="Times New Roman"/>
-          <w:sz w:val="24"/>
-          <w:szCs w:val="24"/>
-        </w:rPr>
-        <w:tab/>
-      </w:r>
-      <w:r>
-        <w:rPr>
-          <w:rFonts w:ascii="Times New Roman" w:hAnsi="Times New Roman" w:cs="Times New Roman"/>
-          <w:sz w:val="24"/>
-          <w:szCs w:val="24"/>
-        </w:rPr>
-        <w:tab/>
-      </w:r>
-      <w:r>
-        <w:rPr>
-          <w:rFonts w:ascii="Times New Roman" w:hAnsi="Times New Roman" w:cs="Times New Roman"/>
-          <w:sz w:val="24"/>
-          <w:szCs w:val="24"/>
-        </w:rPr>
-        <w:tab/>
-      </w:r>
-      <w:r>
-        <w:rPr>
-          <w:rFonts w:ascii="Times New Roman" w:hAnsi="Times New Roman" w:cs="Times New Roman"/>
-          <w:sz w:val="24"/>
-          <w:szCs w:val="24"/>
-        </w:rPr>
-        <w:tab/>
-      </w:r>
-      <w:r>
-        <w:rPr>
-          <w:rFonts w:ascii="Times New Roman" w:hAnsi="Times New Roman" w:cs="Times New Roman"/>
-          <w:sz w:val="24"/>
-          <w:szCs w:val="24"/>
-        </w:rPr>
-        <w:tab/>
-      </w:r>
     </w:p>
     <w:p>
       <w:pPr>
@@ -552,10 +488,32 @@
         </w:rPr>
         <w:t>New York, NY 10169</w:t>
       </w:r>
+      <w:bookmarkStart w:id="0" w:name="_GoBack"/>
+      <w:bookmarkEnd w:id="0"/>
+    </w:p>
+    <w:p>
+      <w:pPr>
+        <w:spacing w:after="140" w:line="240" w:lineRule="auto"/>
+        <w:ind w:left="-274" w:firstLine="86"/>
+        <w:jc w:val="both"/>
+        <w:rPr>
+          <w:rFonts w:ascii="Times New Roman" w:hAnsi="Times New Roman" w:cs="Times New Roman"/>
+          <w:sz w:val="24"/>
+          <w:szCs w:val="24"/>
+        </w:rPr>
+      </w:pPr>
+      <w:r>
+        <w:rPr>
+          <w:rFonts w:ascii="Times New Roman" w:hAnsi="Times New Roman" w:cs="Times New Roman"/>
+          <w:sz w:val="24"/>
+          <w:szCs w:val="24"/>
+        </w:rPr>
+        <w:t>United States of America</w:t>
+      </w:r>
     </w:p>
     <w:tbl>
       <w:tblPr>
-        <w:tblpPr w:leftFromText="180" w:rightFromText="180" w:vertAnchor="text" w:horzAnchor="margin" w:tblpX="-36" w:tblpY="414"/>
+        <w:tblpPr w:leftFromText="187" w:rightFromText="187" w:vertAnchor="text" w:horzAnchor="margin" w:tblpX="-42" w:tblpY="1"/>
         <w:tblW w:w="10908" w:type="dxa"/>
         <w:tblBorders>
           <w:top w:val="single" w:sz="4" w:space="0" w:color="auto"/>
@@ -1062,8 +1020,6 @@
               </w:rPr>
               <w:t>Your trademark is about to expire. Renewal date</w:t>
             </w:r>
-            <w:bookmarkStart w:id="0" w:name="_GoBack"/>
-            <w:bookmarkEnd w:id="0"/>
             <w:r>
               <w:rPr>
                 <w:rFonts w:ascii="Arial" w:hAnsi="Arial" w:cs="Arial"/>
@@ -1377,10 +1333,10 @@
             </w:pPr>
             <w:r>
               <w:rPr>
-                <w:rFonts w:ascii="Arial" w:hAnsi="Arial" w:cs="Arial"/>
+                <w:rFonts w:ascii="Times New Roman" w:hAnsi="Times New Roman" w:cs="Times New Roman"/>
                 <w:color w:val="333333"/>
-                <w:sz w:val="18"/>
-                <w:szCs w:val="18"/>
+                <w:sz w:val="20"/>
+                <w:szCs w:val="20"/>
                 <w:shd w:val="clear" w:color="auto" w:fill="FFFFFF"/>
               </w:rPr>
               <w:t>{</w:t>
@@ -1388,10 +1344,10 @@
             <w:proofErr w:type="spellStart"/>
             <w:r>
               <w:rPr>
-                <w:rFonts w:ascii="Arial" w:hAnsi="Arial" w:cs="Arial"/>
+                <w:rFonts w:ascii="Times New Roman" w:hAnsi="Times New Roman" w:cs="Times New Roman"/>
                 <w:color w:val="333333"/>
-                <w:sz w:val="18"/>
-                <w:szCs w:val="18"/>
+                <w:sz w:val="20"/>
+                <w:szCs w:val="20"/>
                 <w:shd w:val="clear" w:color="auto" w:fill="FFFFFF"/>
               </w:rPr>
               <w:t>markType</w:t>
@@ -1399,10 +1355,10 @@
             <w:proofErr w:type="spellEnd"/>
             <w:r>
               <w:rPr>
-                <w:rFonts w:ascii="Arial" w:hAnsi="Arial" w:cs="Arial"/>
+                <w:rFonts w:ascii="Times New Roman" w:hAnsi="Times New Roman" w:cs="Times New Roman"/>
                 <w:color w:val="333333"/>
-                <w:sz w:val="18"/>
-                <w:szCs w:val="18"/>
+                <w:sz w:val="20"/>
+                <w:szCs w:val="20"/>
                 <w:shd w:val="clear" w:color="auto" w:fill="FFFFFF"/>
               </w:rPr>
               <w:t>}</w:t>
@@ -2102,10 +2058,10 @@
             </w:pPr>
             <w:r>
               <w:rPr>
-                <w:rFonts w:ascii="Arial" w:hAnsi="Arial" w:cs="Arial"/>
+                <w:rFonts w:ascii="Times New Roman" w:hAnsi="Times New Roman" w:cs="Times New Roman"/>
                 <w:color w:val="333333"/>
-                <w:sz w:val="18"/>
-                <w:szCs w:val="18"/>
+                <w:sz w:val="20"/>
+                <w:szCs w:val="20"/>
                 <w:shd w:val="clear" w:color="auto" w:fill="FFFFFF"/>
               </w:rPr>
               <w:t>{register}</w:t>
@@ -2187,10 +2143,10 @@
             </w:pPr>
             <w:r>
               <w:rPr>
-                <w:rFonts w:ascii="Arial" w:hAnsi="Arial" w:cs="Arial"/>
+                <w:rFonts w:ascii="Times New Roman" w:hAnsi="Times New Roman" w:cs="Times New Roman"/>
                 <w:color w:val="333333"/>
-                <w:sz w:val="18"/>
-                <w:szCs w:val="18"/>
+                <w:sz w:val="20"/>
+                <w:szCs w:val="20"/>
                 <w:shd w:val="clear" w:color="auto" w:fill="FFFFFF"/>
               </w:rPr>
               <w:t>{</w:t>
@@ -2198,10 +2154,10 @@
             <w:proofErr w:type="spellStart"/>
             <w:r>
               <w:rPr>
-                <w:rFonts w:ascii="Arial" w:hAnsi="Arial" w:cs="Arial"/>
+                <w:rFonts w:ascii="Times New Roman" w:hAnsi="Times New Roman" w:cs="Times New Roman"/>
                 <w:color w:val="333333"/>
-                <w:sz w:val="18"/>
-                <w:szCs w:val="18"/>
+                <w:sz w:val="20"/>
+                <w:szCs w:val="20"/>
                 <w:shd w:val="clear" w:color="auto" w:fill="FFFFFF"/>
               </w:rPr>
               <w:t>renewalDate</w:t>
@@ -2209,10 +2165,10 @@
             <w:proofErr w:type="spellEnd"/>
             <w:r>
               <w:rPr>
-                <w:rFonts w:ascii="Arial" w:hAnsi="Arial" w:cs="Arial"/>
+                <w:rFonts w:ascii="Times New Roman" w:hAnsi="Times New Roman" w:cs="Times New Roman"/>
                 <w:color w:val="333333"/>
-                <w:sz w:val="18"/>
-                <w:szCs w:val="18"/>
+                <w:sz w:val="20"/>
+                <w:szCs w:val="20"/>
                 <w:shd w:val="clear" w:color="auto" w:fill="FFFFFF"/>
               </w:rPr>
               <w:t>}</w:t>
@@ -2293,10 +2249,10 @@
             </w:pPr>
             <w:r>
               <w:rPr>
-                <w:rFonts w:ascii="Arial" w:hAnsi="Arial" w:cs="Arial"/>
+                <w:rFonts w:ascii="Times New Roman" w:hAnsi="Times New Roman" w:cs="Times New Roman"/>
                 <w:color w:val="333333"/>
-                <w:sz w:val="18"/>
-                <w:szCs w:val="18"/>
+                <w:sz w:val="20"/>
+                <w:szCs w:val="20"/>
                 <w:shd w:val="clear" w:color="auto" w:fill="FFFFFF"/>
               </w:rPr>
               <w:t>{</w:t>
@@ -2304,10 +2260,10 @@
             <w:proofErr w:type="spellStart"/>
             <w:r>
               <w:rPr>
-                <w:rFonts w:ascii="Arial" w:hAnsi="Arial" w:cs="Arial"/>
+                <w:rFonts w:ascii="Times New Roman" w:hAnsi="Times New Roman" w:cs="Times New Roman"/>
                 <w:color w:val="333333"/>
-                <w:sz w:val="18"/>
-                <w:szCs w:val="18"/>
+                <w:sz w:val="20"/>
+                <w:szCs w:val="20"/>
                 <w:shd w:val="clear" w:color="auto" w:fill="FFFFFF"/>
               </w:rPr>
               <w:t>filingDate</w:t>
@@ -2315,10 +2271,10 @@
             <w:proofErr w:type="spellEnd"/>
             <w:r>
               <w:rPr>
-                <w:rFonts w:ascii="Arial" w:hAnsi="Arial" w:cs="Arial"/>
+                <w:rFonts w:ascii="Times New Roman" w:hAnsi="Times New Roman" w:cs="Times New Roman"/>
                 <w:color w:val="333333"/>
-                <w:sz w:val="18"/>
-                <w:szCs w:val="18"/>
+                <w:sz w:val="20"/>
+                <w:szCs w:val="20"/>
                 <w:shd w:val="clear" w:color="auto" w:fill="FFFFFF"/>
               </w:rPr>
               <w:t>}</w:t>
@@ -2399,10 +2355,10 @@
             </w:pPr>
             <w:r>
               <w:rPr>
-                <w:rFonts w:ascii="Arial" w:hAnsi="Arial" w:cs="Arial"/>
+                <w:rFonts w:ascii="Times New Roman" w:hAnsi="Times New Roman" w:cs="Times New Roman"/>
                 <w:color w:val="333333"/>
-                <w:sz w:val="18"/>
-                <w:szCs w:val="18"/>
+                <w:sz w:val="20"/>
+                <w:szCs w:val="20"/>
                 <w:shd w:val="clear" w:color="auto" w:fill="FFFFFF"/>
               </w:rPr>
               <w:t>{</w:t>
@@ -2410,10 +2366,10 @@
             <w:proofErr w:type="spellStart"/>
             <w:r>
               <w:rPr>
-                <w:rFonts w:ascii="Arial" w:hAnsi="Arial" w:cs="Arial"/>
+                <w:rFonts w:ascii="Times New Roman" w:hAnsi="Times New Roman" w:cs="Times New Roman"/>
                 <w:color w:val="333333"/>
-                <w:sz w:val="18"/>
-                <w:szCs w:val="18"/>
+                <w:sz w:val="20"/>
+                <w:szCs w:val="20"/>
                 <w:shd w:val="clear" w:color="auto" w:fill="FFFFFF"/>
               </w:rPr>
               <w:t>dateInLocation</w:t>
@@ -2421,10 +2377,10 @@
             <w:proofErr w:type="spellEnd"/>
             <w:r>
               <w:rPr>
-                <w:rFonts w:ascii="Arial" w:hAnsi="Arial" w:cs="Arial"/>
+                <w:rFonts w:ascii="Times New Roman" w:hAnsi="Times New Roman" w:cs="Times New Roman"/>
                 <w:color w:val="333333"/>
-                <w:sz w:val="18"/>
-                <w:szCs w:val="18"/>
+                <w:sz w:val="20"/>
+                <w:szCs w:val="20"/>
                 <w:shd w:val="clear" w:color="auto" w:fill="FFFFFF"/>
               </w:rPr>
               <w:t>}</w:t>
@@ -2505,10 +2461,10 @@
             </w:pPr>
             <w:r>
               <w:rPr>
-                <w:rFonts w:ascii="Arial" w:hAnsi="Arial" w:cs="Arial"/>
+                <w:rFonts w:ascii="Times New Roman" w:hAnsi="Times New Roman" w:cs="Times New Roman"/>
                 <w:color w:val="333333"/>
-                <w:sz w:val="18"/>
-                <w:szCs w:val="18"/>
+                <w:sz w:val="20"/>
+                <w:szCs w:val="20"/>
                 <w:shd w:val="clear" w:color="auto" w:fill="FFFFFF"/>
               </w:rPr>
               <w:t>{</w:t>
@@ -2516,10 +2472,10 @@
             <w:proofErr w:type="spellStart"/>
             <w:r>
               <w:rPr>
-                <w:rFonts w:ascii="Arial" w:hAnsi="Arial" w:cs="Arial"/>
+                <w:rFonts w:ascii="Times New Roman" w:hAnsi="Times New Roman" w:cs="Times New Roman"/>
                 <w:color w:val="333333"/>
-                <w:sz w:val="18"/>
-                <w:szCs w:val="18"/>
+                <w:sz w:val="20"/>
+                <w:szCs w:val="20"/>
                 <w:shd w:val="clear" w:color="auto" w:fill="FFFFFF"/>
               </w:rPr>
               <w:t>regDate</w:t>
@@ -2527,10 +2483,10 @@
             <w:proofErr w:type="spellEnd"/>
             <w:r>
               <w:rPr>
-                <w:rFonts w:ascii="Arial" w:hAnsi="Arial" w:cs="Arial"/>
+                <w:rFonts w:ascii="Times New Roman" w:hAnsi="Times New Roman" w:cs="Times New Roman"/>
                 <w:color w:val="333333"/>
-                <w:sz w:val="18"/>
-                <w:szCs w:val="18"/>
+                <w:sz w:val="20"/>
+                <w:szCs w:val="20"/>
                 <w:shd w:val="clear" w:color="auto" w:fill="FFFFFF"/>
               </w:rPr>
               <w:t>}</w:t>
@@ -2611,10 +2567,10 @@
             </w:pPr>
             <w:r>
               <w:rPr>
-                <w:rFonts w:ascii="Arial" w:hAnsi="Arial" w:cs="Arial"/>
+                <w:rFonts w:ascii="Times New Roman" w:hAnsi="Times New Roman" w:cs="Times New Roman"/>
                 <w:color w:val="333333"/>
-                <w:sz w:val="18"/>
-                <w:szCs w:val="18"/>
+                <w:sz w:val="20"/>
+                <w:szCs w:val="20"/>
                 <w:shd w:val="clear" w:color="auto" w:fill="FFFFFF"/>
               </w:rPr>
               <w:t>{</w:t>
@@ -2622,10 +2578,10 @@
             <w:proofErr w:type="spellStart"/>
             <w:r>
               <w:rPr>
-                <w:rFonts w:ascii="Arial" w:hAnsi="Arial" w:cs="Arial"/>
+                <w:rFonts w:ascii="Times New Roman" w:hAnsi="Times New Roman" w:cs="Times New Roman"/>
                 <w:color w:val="333333"/>
-                <w:sz w:val="18"/>
-                <w:szCs w:val="18"/>
+                <w:sz w:val="20"/>
+                <w:szCs w:val="20"/>
                 <w:shd w:val="clear" w:color="auto" w:fill="FFFFFF"/>
               </w:rPr>
               <w:t>intClasses</w:t>
@@ -2633,10 +2589,10 @@
             <w:proofErr w:type="spellEnd"/>
             <w:r>
               <w:rPr>
-                <w:rFonts w:ascii="Arial" w:hAnsi="Arial" w:cs="Arial"/>
+                <w:rFonts w:ascii="Times New Roman" w:hAnsi="Times New Roman" w:cs="Times New Roman"/>
                 <w:color w:val="333333"/>
-                <w:sz w:val="18"/>
-                <w:szCs w:val="18"/>
+                <w:sz w:val="20"/>
+                <w:szCs w:val="20"/>
                 <w:shd w:val="clear" w:color="auto" w:fill="FFFFFF"/>
               </w:rPr>
               <w:t>}</w:t>
@@ -2717,10 +2673,10 @@
             </w:pPr>
             <w:r>
               <w:rPr>
-                <w:rFonts w:ascii="Arial" w:hAnsi="Arial" w:cs="Arial"/>
+                <w:rFonts w:ascii="Times New Roman" w:hAnsi="Times New Roman" w:cs="Times New Roman"/>
                 <w:color w:val="333333"/>
-                <w:sz w:val="18"/>
-                <w:szCs w:val="18"/>
+                <w:sz w:val="20"/>
+                <w:szCs w:val="20"/>
                 <w:shd w:val="clear" w:color="auto" w:fill="FFFFFF"/>
               </w:rPr>
               <w:t>{</w:t>
@@ -2728,10 +2684,10 @@
             <w:proofErr w:type="spellStart"/>
             <w:r>
               <w:rPr>
-                <w:rFonts w:ascii="Arial" w:hAnsi="Arial" w:cs="Arial"/>
+                <w:rFonts w:ascii="Times New Roman" w:hAnsi="Times New Roman" w:cs="Times New Roman"/>
                 <w:color w:val="333333"/>
-                <w:sz w:val="18"/>
-                <w:szCs w:val="18"/>
+                <w:sz w:val="20"/>
+                <w:szCs w:val="20"/>
                 <w:shd w:val="clear" w:color="auto" w:fill="FFFFFF"/>
               </w:rPr>
               <w:t>serialNumber</w:t>
@@ -2739,10 +2695,10 @@
             <w:proofErr w:type="spellEnd"/>
             <w:r>
               <w:rPr>
-                <w:rFonts w:ascii="Arial" w:hAnsi="Arial" w:cs="Arial"/>
+                <w:rFonts w:ascii="Times New Roman" w:hAnsi="Times New Roman" w:cs="Times New Roman"/>
                 <w:color w:val="333333"/>
-                <w:sz w:val="18"/>
-                <w:szCs w:val="18"/>
+                <w:sz w:val="20"/>
+                <w:szCs w:val="20"/>
                 <w:shd w:val="clear" w:color="auto" w:fill="FFFFFF"/>
               </w:rPr>
               <w:t>}</w:t>
@@ -2898,7 +2854,6 @@
     <w:p>
       <w:pPr>
         <w:spacing w:after="0" w:line="240" w:lineRule="auto"/>
-        <w:ind w:left="-270" w:firstLine="90"/>
         <w:jc w:val="both"/>
         <w:rPr>
           <w:rFonts w:ascii="Times New Roman" w:hAnsi="Times New Roman" w:cs="Times New Roman"/>
@@ -2906,146 +2861,6 @@
           <w:szCs w:val="24"/>
         </w:rPr>
       </w:pPr>
-      <w:r>
-        <w:rPr>
-          <w:rFonts w:ascii="Times New Roman" w:hAnsi="Times New Roman" w:cs="Times New Roman"/>
-          <w:sz w:val="24"/>
-          <w:szCs w:val="24"/>
-        </w:rPr>
-        <w:t>United States of America</w:t>
-      </w:r>
-      <w:r>
-        <w:rPr>
-          <w:rFonts w:ascii="Times New Roman" w:hAnsi="Times New Roman" w:cs="Times New Roman"/>
-          <w:sz w:val="24"/>
-          <w:szCs w:val="24"/>
-        </w:rPr>
-        <w:tab/>
-      </w:r>
-      <w:r>
-        <w:rPr>
-          <w:rFonts w:ascii="Times New Roman" w:hAnsi="Times New Roman" w:cs="Times New Roman"/>
-          <w:sz w:val="24"/>
-          <w:szCs w:val="24"/>
-        </w:rPr>
-        <w:tab/>
-      </w:r>
-      <w:r>
-        <w:rPr>
-          <w:rFonts w:ascii="Times New Roman" w:hAnsi="Times New Roman" w:cs="Times New Roman"/>
-          <w:sz w:val="24"/>
-          <w:szCs w:val="24"/>
-        </w:rPr>
-        <w:tab/>
-      </w:r>
-      <w:r>
-        <w:rPr>
-          <w:rFonts w:ascii="Times New Roman" w:hAnsi="Times New Roman" w:cs="Times New Roman"/>
-          <w:sz w:val="24"/>
-          <w:szCs w:val="24"/>
-        </w:rPr>
-        <w:tab/>
-      </w:r>
-      <w:r>
-        <w:rPr>
-          <w:rFonts w:ascii="Times New Roman" w:hAnsi="Times New Roman" w:cs="Times New Roman"/>
-          <w:sz w:val="24"/>
-          <w:szCs w:val="24"/>
-        </w:rPr>
-        <w:tab/>
-      </w:r>
-      <w:r>
-        <w:rPr>
-          <w:rFonts w:ascii="Times New Roman" w:hAnsi="Times New Roman" w:cs="Times New Roman"/>
-          <w:sz w:val="24"/>
-          <w:szCs w:val="24"/>
-        </w:rPr>
-        <w:tab/>
-      </w:r>
-      <w:r>
-        <w:rPr>
-          <w:rFonts w:ascii="Times New Roman" w:hAnsi="Times New Roman" w:cs="Times New Roman"/>
-          <w:sz w:val="24"/>
-          <w:szCs w:val="24"/>
-        </w:rPr>
-        <w:tab/>
-      </w:r>
-    </w:p>
-    <w:p>
-      <w:pPr>
-        <w:spacing w:after="0" w:line="240" w:lineRule="auto"/>
-        <w:ind w:left="-270" w:firstLine="90"/>
-        <w:jc w:val="both"/>
-        <w:rPr>
-          <w:rFonts w:ascii="Times New Roman" w:hAnsi="Times New Roman" w:cs="Times New Roman"/>
-          <w:sz w:val="23"/>
-          <w:szCs w:val="23"/>
-        </w:rPr>
-      </w:pPr>
-      <w:r>
-        <w:rPr>
-          <w:rFonts w:ascii="Times New Roman" w:hAnsi="Times New Roman" w:cs="Times New Roman"/>
-          <w:sz w:val="23"/>
-          <w:szCs w:val="23"/>
-        </w:rPr>
-        <w:tab/>
-      </w:r>
-      <w:r>
-        <w:rPr>
-          <w:rFonts w:ascii="Times New Roman" w:hAnsi="Times New Roman" w:cs="Times New Roman"/>
-          <w:sz w:val="23"/>
-          <w:szCs w:val="23"/>
-        </w:rPr>
-        <w:tab/>
-      </w:r>
-      <w:r>
-        <w:rPr>
-          <w:rFonts w:ascii="Times New Roman" w:hAnsi="Times New Roman" w:cs="Times New Roman"/>
-          <w:sz w:val="23"/>
-          <w:szCs w:val="23"/>
-        </w:rPr>
-        <w:tab/>
-      </w:r>
-      <w:r>
-        <w:rPr>
-          <w:rFonts w:ascii="Times New Roman" w:hAnsi="Times New Roman" w:cs="Times New Roman"/>
-          <w:sz w:val="23"/>
-          <w:szCs w:val="23"/>
-        </w:rPr>
-        <w:tab/>
-      </w:r>
-      <w:r>
-        <w:rPr>
-          <w:rFonts w:ascii="Times New Roman" w:hAnsi="Times New Roman" w:cs="Times New Roman"/>
-          <w:sz w:val="23"/>
-          <w:szCs w:val="23"/>
-        </w:rPr>
-        <w:tab/>
-      </w:r>
-      <w:r>
-        <w:rPr>
-          <w:rFonts w:ascii="Times New Roman" w:hAnsi="Times New Roman" w:cs="Times New Roman"/>
-          <w:sz w:val="23"/>
-          <w:szCs w:val="23"/>
-        </w:rPr>
-        <w:tab/>
-      </w:r>
-      <w:r>
-        <w:rPr>
-          <w:rFonts w:ascii="Times New Roman" w:hAnsi="Times New Roman" w:cs="Times New Roman"/>
-          <w:sz w:val="23"/>
-          <w:szCs w:val="23"/>
-        </w:rPr>
-        <w:tab/>
-      </w:r>
-      <w:r>
-        <w:rPr>
-          <w:rFonts w:ascii="Times New Roman" w:hAnsi="Times New Roman" w:cs="Times New Roman"/>
-          <w:sz w:val="23"/>
-          <w:szCs w:val="23"/>
-        </w:rPr>
-        <w:tab/>
-      </w:r>
     </w:p>
     <w:sectPr>
       <w:pgSz w:w="12240" w:h="15840" w:code="1"/>
@@ -3455,6 +3270,7 @@
   <w:style w:type="character" w:default="1" w:styleId="DefaultParagraphFont">
     <w:name w:val="Default Paragraph Font"/>
     <w:uiPriority w:val="1"/>
+    <w:semiHidden/>
     <w:unhideWhenUsed/>
   </w:style>
   <w:style w:type="table" w:default="1" w:styleId="TableNormal">
@@ -3829,7 +3645,7 @@
 </file>
 
 <file path=customXml/itemProps1.xml><?xml version="1.0" encoding="utf-8"?>
-<ds:datastoreItem xmlns:ds="http://schemas.openxmlformats.org/officeDocument/2006/customXml" ds:itemID="{65545413-E926-4DF9-B9D0-096D4033F05F}">
+<ds:datastoreItem xmlns:ds="http://schemas.openxmlformats.org/officeDocument/2006/customXml" ds:itemID="{9C8FB596-C4ED-4221-A706-727B9C27E64C}">
   <ds:schemaRefs>
     <ds:schemaRef ds:uri="http://schemas.openxmlformats.org/officeDocument/2006/bibliography"/>
   </ds:schemaRefs>

</xml_diff>

<commit_message>
code and template fixes
</commit_message>
<xml_diff>
--- a/templates/intl.A_final.docx
+++ b/templates/intl.A_final.docx
@@ -5,7 +5,6 @@
     <w:p>
       <w:pPr>
         <w:spacing w:after="0" w:line="240" w:lineRule="auto"/>
-        <w:ind w:left="-187" w:firstLine="7"/>
         <w:jc w:val="both"/>
         <w:rPr>
           <w:rFonts w:ascii="Times New Roman" w:hAnsi="Times New Roman" w:cs="Times New Roman"/>
@@ -50,14 +49,6 @@
           <w:szCs w:val="24"/>
         </w:rPr>
         <w:t xml:space="preserve"> </w:t>
-      </w:r>
-      <w:r>
-        <w:rPr>
-          <w:rFonts w:ascii="Times New Roman" w:hAnsi="Times New Roman" w:cs="Times New Roman"/>
-          <w:sz w:val="24"/>
-          <w:szCs w:val="24"/>
-        </w:rPr>
-        <w:tab/>
       </w:r>
       <w:r>
         <w:rPr>
@@ -160,7 +151,6 @@
     <w:p>
       <w:pPr>
         <w:spacing w:after="0" w:line="240" w:lineRule="auto"/>
-        <w:ind w:left="-180" w:firstLine="7"/>
         <w:jc w:val="both"/>
         <w:rPr>
           <w:rFonts w:ascii="Times New Roman" w:hAnsi="Times New Roman" w:cs="Times New Roman"/>
@@ -168,6 +158,57 @@
           <w:szCs w:val="24"/>
         </w:rPr>
       </w:pPr>
+      <w:r>
+        <w:rPr>
+          <w:rFonts w:ascii="Times New Roman" w:hAnsi="Times New Roman" w:cs="Times New Roman"/>
+          <w:noProof/>
+          <w:sz w:val="24"/>
+          <w:szCs w:val="24"/>
+        </w:rPr>
+        <w:drawing>
+          <wp:anchor distT="0" distB="0" distL="114300" distR="114300" simplePos="0" relativeHeight="251659264" behindDoc="1" locked="0" layoutInCell="1" allowOverlap="1">
+            <wp:simplePos x="0" y="0"/>
+            <wp:positionH relativeFrom="column">
+              <wp:posOffset>4540250</wp:posOffset>
+            </wp:positionH>
+            <wp:positionV relativeFrom="paragraph">
+              <wp:posOffset>161925</wp:posOffset>
+            </wp:positionV>
+            <wp:extent cx="704850" cy="657225"/>
+            <wp:effectExtent l="0" t="0" r="0" b="0"/>
+            <wp:wrapNone/>
+            <wp:docPr id="1" name="Picture 0" descr="qrcode.40529109.png"/>
+            <wp:cNvGraphicFramePr>
+              <a:graphicFrameLocks xmlns:a="http://schemas.openxmlformats.org/drawingml/2006/main" noChangeAspect="1"/>
+            </wp:cNvGraphicFramePr>
+            <a:graphic xmlns:a="http://schemas.openxmlformats.org/drawingml/2006/main">
+              <a:graphicData uri="http://schemas.openxmlformats.org/drawingml/2006/picture">
+                <pic:pic xmlns:pic="http://schemas.openxmlformats.org/drawingml/2006/picture">
+                  <pic:nvPicPr>
+                    <pic:cNvPr id="0" name="qrcode.40529109.png"/>
+                    <pic:cNvPicPr/>
+                  </pic:nvPicPr>
+                  <pic:blipFill>
+                    <a:blip r:embed="rId5" cstate="print"/>
+                    <a:stretch>
+                      <a:fillRect/>
+                    </a:stretch>
+                  </pic:blipFill>
+                  <pic:spPr>
+                    <a:xfrm>
+                      <a:off x="0" y="0"/>
+                      <a:ext cx="704850" cy="657225"/>
+                    </a:xfrm>
+                    <a:prstGeom prst="rect">
+                      <a:avLst/>
+                    </a:prstGeom>
+                  </pic:spPr>
+                </pic:pic>
+              </a:graphicData>
+            </a:graphic>
+          </wp:anchor>
+        </w:drawing>
+      </w:r>
       <w:r>
         <w:rPr>
           <w:rFonts w:ascii="Times New Roman" w:hAnsi="Times New Roman" w:cs="Times New Roman"/>
@@ -179,13 +220,13 @@
           <wp:anchor distT="0" distB="0" distL="114300" distR="114300" simplePos="0" relativeHeight="251660288" behindDoc="1" locked="0" layoutInCell="1" allowOverlap="1">
             <wp:simplePos x="0" y="0"/>
             <wp:positionH relativeFrom="column">
-              <wp:posOffset>5276850</wp:posOffset>
+              <wp:posOffset>5337175</wp:posOffset>
             </wp:positionH>
             <wp:positionV relativeFrom="paragraph">
               <wp:posOffset>123825</wp:posOffset>
             </wp:positionV>
             <wp:extent cx="809625" cy="733425"/>
-            <wp:effectExtent l="19050" t="0" r="9525" b="0"/>
+            <wp:effectExtent l="0" t="0" r="0" b="0"/>
             <wp:wrapNone/>
             <wp:docPr id="2" name="Picture 1" descr="qrcode.40534327.png"/>
             <wp:cNvGraphicFramePr>
@@ -199,7 +240,7 @@
                     <pic:cNvPicPr/>
                   </pic:nvPicPr>
                   <pic:blipFill>
-                    <a:blip r:embed="rId5" cstate="print"/>
+                    <a:blip r:embed="rId6" cstate="print"/>
                     <a:stretch>
                       <a:fillRect/>
                     </a:stretch>
@@ -222,57 +263,6 @@
       <w:r>
         <w:rPr>
           <w:rFonts w:ascii="Times New Roman" w:hAnsi="Times New Roman" w:cs="Times New Roman"/>
-          <w:noProof/>
-          <w:sz w:val="24"/>
-          <w:szCs w:val="24"/>
-        </w:rPr>
-        <w:drawing>
-          <wp:anchor distT="0" distB="0" distL="114300" distR="114300" simplePos="0" relativeHeight="251659264" behindDoc="1" locked="0" layoutInCell="1" allowOverlap="1">
-            <wp:simplePos x="0" y="0"/>
-            <wp:positionH relativeFrom="column">
-              <wp:posOffset>4572000</wp:posOffset>
-            </wp:positionH>
-            <wp:positionV relativeFrom="paragraph">
-              <wp:posOffset>161925</wp:posOffset>
-            </wp:positionV>
-            <wp:extent cx="704850" cy="657225"/>
-            <wp:effectExtent l="19050" t="0" r="0" b="0"/>
-            <wp:wrapNone/>
-            <wp:docPr id="1" name="Picture 0" descr="qrcode.40529109.png"/>
-            <wp:cNvGraphicFramePr>
-              <a:graphicFrameLocks xmlns:a="http://schemas.openxmlformats.org/drawingml/2006/main" noChangeAspect="1"/>
-            </wp:cNvGraphicFramePr>
-            <a:graphic xmlns:a="http://schemas.openxmlformats.org/drawingml/2006/main">
-              <a:graphicData uri="http://schemas.openxmlformats.org/drawingml/2006/picture">
-                <pic:pic xmlns:pic="http://schemas.openxmlformats.org/drawingml/2006/picture">
-                  <pic:nvPicPr>
-                    <pic:cNvPr id="0" name="qrcode.40529109.png"/>
-                    <pic:cNvPicPr/>
-                  </pic:nvPicPr>
-                  <pic:blipFill>
-                    <a:blip r:embed="rId6" cstate="print"/>
-                    <a:stretch>
-                      <a:fillRect/>
-                    </a:stretch>
-                  </pic:blipFill>
-                  <pic:spPr>
-                    <a:xfrm>
-                      <a:off x="0" y="0"/>
-                      <a:ext cx="704850" cy="657225"/>
-                    </a:xfrm>
-                    <a:prstGeom prst="rect">
-                      <a:avLst/>
-                    </a:prstGeom>
-                  </pic:spPr>
-                </pic:pic>
-              </a:graphicData>
-            </a:graphic>
-          </wp:anchor>
-        </w:drawing>
-      </w:r>
-      <w:r>
-        <w:rPr>
-          <w:rFonts w:ascii="Times New Roman" w:hAnsi="Times New Roman" w:cs="Times New Roman"/>
           <w:sz w:val="24"/>
           <w:szCs w:val="24"/>
         </w:rPr>
@@ -341,7 +331,23 @@
           <w:szCs w:val="24"/>
         </w:rPr>
         <w:tab/>
-        <w:t xml:space="preserve">       </w:t>
+        <w:t xml:space="preserve">   </w:t>
+      </w:r>
+      <w:r>
+        <w:rPr>
+          <w:rFonts w:ascii="Times New Roman" w:hAnsi="Times New Roman" w:cs="Times New Roman"/>
+          <w:sz w:val="24"/>
+          <w:szCs w:val="24"/>
+        </w:rPr>
+        <w:t xml:space="preserve"> </w:t>
+      </w:r>
+      <w:r>
+        <w:rPr>
+          <w:rFonts w:ascii="Times New Roman" w:hAnsi="Times New Roman" w:cs="Times New Roman"/>
+          <w:sz w:val="24"/>
+          <w:szCs w:val="24"/>
+        </w:rPr>
+        <w:t xml:space="preserve">    </w:t>
       </w:r>
       <w:r>
         <w:rPr>
@@ -379,7 +385,6 @@
     <w:p>
       <w:pPr>
         <w:spacing w:after="0" w:line="240" w:lineRule="auto"/>
-        <w:ind w:left="-180" w:firstLine="7"/>
         <w:jc w:val="both"/>
         <w:rPr>
           <w:rFonts w:ascii="Times New Roman" w:hAnsi="Times New Roman" w:cs="Times New Roman"/>
@@ -399,8 +404,8 @@
             <v:stroke joinstyle="miter"/>
             <v:path gradientshapeok="t" o:connecttype="rect"/>
           </v:shapetype>
-          <v:shape id="_x0000_s1028" type="#_x0000_t202" style="position:absolute;left:0;text-align:left;margin-left:490.5pt;margin-top:1.2pt;width:48pt;height:44.25pt;z-index:251658240">
-            <v:textbox>
+          <v:shape id="_x0000_s1028" type="#_x0000_t202" style="position:absolute;left:0;text-align:left;margin-left:491pt;margin-top:1.2pt;width:48pt;height:44.25pt;z-index:251658240;v-text-anchor:middle">
+            <v:textbox style="mso-next-textbox:#_x0000_s1028" inset=",0,,0">
               <w:txbxContent>
                 <w:p>
                   <w:pPr>
@@ -472,7 +477,6 @@
     <w:p>
       <w:pPr>
         <w:spacing w:after="0" w:line="240" w:lineRule="auto"/>
-        <w:ind w:left="-180" w:firstLine="7"/>
         <w:jc w:val="both"/>
         <w:rPr>
           <w:rFonts w:ascii="Times New Roman" w:hAnsi="Times New Roman" w:cs="Times New Roman"/>
@@ -488,13 +492,10 @@
         </w:rPr>
         <w:t>New York, NY 10169</w:t>
       </w:r>
-      <w:bookmarkStart w:id="0" w:name="_GoBack"/>
-      <w:bookmarkEnd w:id="0"/>
     </w:p>
     <w:p>
       <w:pPr>
         <w:spacing w:after="140" w:line="240" w:lineRule="auto"/>
-        <w:ind w:left="-274" w:firstLine="86"/>
         <w:jc w:val="both"/>
         <w:rPr>
           <w:rFonts w:ascii="Times New Roman" w:hAnsi="Times New Roman" w:cs="Times New Roman"/>
@@ -513,8 +514,9 @@
     </w:p>
     <w:tbl>
       <w:tblPr>
-        <w:tblpPr w:leftFromText="187" w:rightFromText="187" w:vertAnchor="text" w:horzAnchor="margin" w:tblpX="-42" w:tblpY="1"/>
-        <w:tblW w:w="10908" w:type="dxa"/>
+        <w:tblpPr w:vertAnchor="text" w:horzAnchor="margin" w:tblpXSpec="center" w:tblpY="1"/>
+        <w:tblW w:w="10800" w:type="dxa"/>
+        <w:jc w:val="center"/>
         <w:tblBorders>
           <w:top w:val="single" w:sz="4" w:space="0" w:color="auto"/>
           <w:left w:val="single" w:sz="4" w:space="0" w:color="auto"/>
@@ -526,13 +528,14 @@
         <w:tblLook w:val="0000" w:firstRow="0" w:lastRow="0" w:firstColumn="0" w:lastColumn="0" w:noHBand="0" w:noVBand="0"/>
       </w:tblPr>
       <w:tblGrid>
-        <w:gridCol w:w="1728"/>
-        <w:gridCol w:w="3600"/>
-        <w:gridCol w:w="5580"/>
+        <w:gridCol w:w="1714"/>
+        <w:gridCol w:w="3548"/>
+        <w:gridCol w:w="5538"/>
       </w:tblGrid>
       <w:tr>
         <w:trPr>
           <w:trHeight w:val="2584"/>
+          <w:jc w:val="center"/>
         </w:trPr>
         <w:tc>
           <w:tcPr>
@@ -548,7 +551,6 @@
           <w:p>
             <w:pPr>
               <w:spacing w:after="0" w:line="240" w:lineRule="auto"/>
-              <w:ind w:left="-270" w:firstLine="219"/>
               <w:rPr>
                 <w:rFonts w:ascii="Arial" w:hAnsi="Arial" w:cs="Arial"/>
                 <w:sz w:val="20"/>
@@ -567,18 +569,16 @@
           <w:p>
             <w:pPr>
               <w:spacing w:after="0" w:line="240" w:lineRule="auto"/>
-              <w:ind w:left="-270" w:firstLine="219"/>
-              <w:rPr>
-                <w:rFonts w:ascii="Arial" w:hAnsi="Arial" w:cs="Arial"/>
-                <w:sz w:val="20"/>
-                <w:szCs w:val="20"/>
-              </w:rPr>
-            </w:pPr>
-          </w:p>
-          <w:p>
-            <w:pPr>
-              <w:spacing w:after="0" w:line="240" w:lineRule="auto"/>
-              <w:ind w:left="-270" w:firstLine="219"/>
+              <w:rPr>
+                <w:rFonts w:ascii="Arial" w:hAnsi="Arial" w:cs="Arial"/>
+                <w:sz w:val="20"/>
+                <w:szCs w:val="20"/>
+              </w:rPr>
+            </w:pPr>
+          </w:p>
+          <w:p>
+            <w:pPr>
+              <w:spacing w:after="0" w:line="240" w:lineRule="auto"/>
               <w:rPr>
                 <w:rFonts w:ascii="Arial" w:hAnsi="Arial" w:cs="Arial"/>
                 <w:color w:val="333333"/>
@@ -601,42 +601,28 @@
           <w:p>
             <w:pPr>
               <w:spacing w:after="0" w:line="360" w:lineRule="auto"/>
-              <w:ind w:left="-270" w:firstLine="219"/>
-              <w:rPr>
-                <w:rFonts w:ascii="Arial" w:hAnsi="Arial" w:cs="Arial"/>
-                <w:b/>
-                <w:sz w:val="20"/>
-                <w:szCs w:val="20"/>
-                <w:shd w:val="clear" w:color="auto" w:fill="FFFFFF"/>
-              </w:rPr>
-            </w:pPr>
-            <w:r>
-              <w:rPr>
-                <w:rFonts w:ascii="Arial" w:hAnsi="Arial" w:cs="Arial"/>
-                <w:color w:val="333333"/>
-                <w:sz w:val="18"/>
-                <w:szCs w:val="18"/>
-                <w:shd w:val="clear" w:color="auto" w:fill="FFFFFF"/>
-              </w:rPr>
-              <w:t xml:space="preserve">                   </w:t>
-            </w:r>
-            <w:r>
-              <w:rPr>
-                <w:rFonts w:ascii="Arial" w:hAnsi="Arial" w:cs="Arial"/>
-                <w:color w:val="333333"/>
-                <w:sz w:val="18"/>
-                <w:szCs w:val="18"/>
-                <w:shd w:val="clear" w:color="auto" w:fill="FFFFFF"/>
-              </w:rPr>
-              <w:t xml:space="preserve"> </w:t>
-            </w:r>
-            <w:r>
-              <w:rPr>
-                <w:rFonts w:ascii="Arial" w:hAnsi="Arial" w:cs="Arial"/>
-                <w:b/>
-                <w:sz w:val="20"/>
-                <w:szCs w:val="20"/>
-                <w:shd w:val="clear" w:color="auto" w:fill="FFFFFF"/>
+              <w:rPr>
+                <w:rFonts w:ascii="Arial" w:hAnsi="Arial" w:cs="Arial"/>
+                <w:b/>
+                <w:sz w:val="20"/>
+                <w:szCs w:val="20"/>
+              </w:rPr>
+            </w:pPr>
+            <w:r>
+              <w:rPr>
+                <w:rFonts w:ascii="Arial" w:hAnsi="Arial" w:cs="Arial"/>
+                <w:b/>
+                <w:sz w:val="20"/>
+                <w:szCs w:val="20"/>
+              </w:rPr>
+              <w:t xml:space="preserve">                 </w:t>
+            </w:r>
+            <w:r>
+              <w:rPr>
+                <w:rFonts w:ascii="Arial" w:hAnsi="Arial" w:cs="Arial"/>
+                <w:b/>
+                <w:sz w:val="20"/>
+                <w:szCs w:val="20"/>
               </w:rPr>
               <w:t>{</w:t>
             </w:r>
@@ -647,7 +633,6 @@
                 <w:b/>
                 <w:sz w:val="20"/>
                 <w:szCs w:val="20"/>
-                <w:shd w:val="clear" w:color="auto" w:fill="FFFFFF"/>
               </w:rPr>
               <w:t>ownerName</w:t>
             </w:r>
@@ -658,7 +643,6 @@
                 <w:b/>
                 <w:sz w:val="20"/>
                 <w:szCs w:val="20"/>
-                <w:shd w:val="clear" w:color="auto" w:fill="FFFFFF"/>
               </w:rPr>
               <w:t>}</w:t>
             </w:r>
@@ -666,7 +650,6 @@
           <w:p>
             <w:pPr>
               <w:spacing w:after="0" w:line="360" w:lineRule="auto"/>
-              <w:ind w:left="-270" w:firstLine="219"/>
               <w:rPr>
                 <w:rFonts w:ascii="Arial" w:hAnsi="Arial" w:cs="Arial"/>
                 <w:sz w:val="20"/>
@@ -707,7 +690,8 @@
       </w:tr>
       <w:tr>
         <w:trPr>
-          <w:trHeight w:val="327"/>
+          <w:trHeight w:val="317"/>
+          <w:jc w:val="center"/>
         </w:trPr>
         <w:tc>
           <w:tcPr>
@@ -781,7 +765,6 @@
                 <w:b/>
                 <w:sz w:val="20"/>
                 <w:szCs w:val="20"/>
-                <w:shd w:val="clear" w:color="auto" w:fill="FFFFFF"/>
               </w:rPr>
               <w:t>{</w:t>
             </w:r>
@@ -792,7 +775,6 @@
                 <w:b/>
                 <w:sz w:val="20"/>
                 <w:szCs w:val="20"/>
-                <w:shd w:val="clear" w:color="auto" w:fill="FFFFFF"/>
               </w:rPr>
               <w:t>tradeMark</w:t>
             </w:r>
@@ -803,7 +785,6 @@
                 <w:b/>
                 <w:sz w:val="20"/>
                 <w:szCs w:val="20"/>
-                <w:shd w:val="clear" w:color="auto" w:fill="FFFFFF"/>
               </w:rPr>
               <w:t>}</w:t>
             </w:r>
@@ -813,6 +794,7 @@
       <w:tr>
         <w:trPr>
           <w:trHeight w:val="314"/>
+          <w:jc w:val="center"/>
         </w:trPr>
         <w:tc>
           <w:tcPr>
@@ -830,33 +812,24 @@
               <w:spacing w:after="0" w:line="240" w:lineRule="auto"/>
               <w:ind w:firstLine="7"/>
               <w:rPr>
-                <w:rFonts w:ascii="Tahoma" w:hAnsi="Tahoma" w:cs="Tahoma"/>
-                <w:b/>
-                <w:sz w:val="20"/>
-                <w:szCs w:val="20"/>
-              </w:rPr>
-            </w:pPr>
-            <w:r>
-              <w:rPr>
-                <w:rFonts w:ascii="Arial" w:hAnsi="Arial" w:cs="Arial"/>
-                <w:b/>
-                <w:sz w:val="20"/>
-                <w:szCs w:val="20"/>
-              </w:rPr>
-              <w:t>Registration Number</w:t>
-            </w:r>
-            <w:r>
-              <w:rPr>
-                <w:rFonts w:ascii="Tahoma" w:hAnsi="Tahoma" w:cs="Tahoma"/>
-                <w:b/>
-                <w:sz w:val="20"/>
-                <w:szCs w:val="20"/>
-              </w:rPr>
-              <w:t>:</w:t>
-            </w:r>
-            <w:r>
-              <w:rPr>
-                <w:rFonts w:ascii="Tahoma" w:hAnsi="Tahoma" w:cs="Tahoma"/>
+                <w:rFonts w:ascii="Arial" w:hAnsi="Arial" w:cs="Arial"/>
+                <w:b/>
+                <w:sz w:val="20"/>
+                <w:szCs w:val="20"/>
+              </w:rPr>
+            </w:pPr>
+            <w:r>
+              <w:rPr>
+                <w:rFonts w:ascii="Arial" w:hAnsi="Arial" w:cs="Arial"/>
+                <w:b/>
+                <w:sz w:val="20"/>
+                <w:szCs w:val="20"/>
+              </w:rPr>
+              <w:t>Registration Number:</w:t>
+            </w:r>
+            <w:r>
+              <w:rPr>
+                <w:rFonts w:ascii="Arial" w:hAnsi="Arial" w:cs="Arial"/>
                 <w:b/>
                 <w:sz w:val="20"/>
                 <w:szCs w:val="20"/>
@@ -902,6 +875,7 @@
               <w:bottom w:val="single" w:sz="6" w:space="0" w:color="auto"/>
               <w:right w:val="single" w:sz="12" w:space="0" w:color="auto"/>
             </w:tcBorders>
+            <w:shd w:val="clear" w:color="auto" w:fill="auto"/>
             <w:vAlign w:val="center"/>
           </w:tcPr>
           <w:p>
@@ -977,6 +951,7 @@
       <w:tr>
         <w:trPr>
           <w:trHeight w:val="2098"/>
+          <w:jc w:val="center"/>
         </w:trPr>
         <w:tc>
           <w:tcPr>
@@ -1003,7 +978,7 @@
           <w:p>
             <w:pPr>
               <w:spacing w:after="0" w:line="240" w:lineRule="auto"/>
-              <w:ind w:left="-58" w:firstLine="7"/>
+              <w:ind w:firstLine="7"/>
               <w:rPr>
                 <w:rFonts w:ascii="Arial" w:hAnsi="Arial" w:cs="Arial"/>
                 <w:b/>
@@ -1054,7 +1029,6 @@
                 <w:b/>
                 <w:sz w:val="20"/>
                 <w:szCs w:val="20"/>
-                <w:shd w:val="clear" w:color="auto" w:fill="FFFFFF"/>
               </w:rPr>
               <w:t>{</w:t>
             </w:r>
@@ -1065,7 +1039,6 @@
                 <w:b/>
                 <w:sz w:val="20"/>
                 <w:szCs w:val="20"/>
-                <w:shd w:val="clear" w:color="auto" w:fill="FFFFFF"/>
               </w:rPr>
               <w:t>renewalDate</w:t>
             </w:r>
@@ -1076,7 +1049,6 @@
                 <w:b/>
                 <w:sz w:val="20"/>
                 <w:szCs w:val="20"/>
-                <w:shd w:val="clear" w:color="auto" w:fill="FFFFFF"/>
               </w:rPr>
               <w:t>}</w:t>
             </w:r>
@@ -1084,7 +1056,7 @@
           <w:p>
             <w:pPr>
               <w:spacing w:after="0" w:line="240" w:lineRule="auto"/>
-              <w:ind w:left="-58" w:firstLine="7"/>
+              <w:ind w:firstLine="7"/>
               <w:rPr>
                 <w:rFonts w:ascii="Arial" w:hAnsi="Arial" w:cs="Arial"/>
                 <w:sz w:val="20"/>
@@ -1157,7 +1129,7 @@
           <w:p>
             <w:pPr>
               <w:spacing w:after="0" w:line="240" w:lineRule="auto"/>
-              <w:ind w:left="-58" w:firstLine="7"/>
+              <w:ind w:firstLine="7"/>
               <w:rPr>
                 <w:rFonts w:ascii="Arial" w:hAnsi="Arial" w:cs="Arial"/>
                 <w:sz w:val="20"/>
@@ -1183,6 +1155,8 @@
                 <w:szCs w:val="20"/>
               </w:rPr>
             </w:pPr>
+            <w:bookmarkStart w:id="0" w:name="_GoBack"/>
+            <w:bookmarkEnd w:id="0"/>
           </w:p>
           <w:p>
             <w:pPr>
@@ -1198,7 +1172,7 @@
           <w:p>
             <w:pPr>
               <w:spacing w:after="0" w:line="240" w:lineRule="auto"/>
-              <w:ind w:left="90" w:right="-288"/>
+              <w:ind w:right="-288" w:firstLine="7"/>
               <w:rPr>
                 <w:rFonts w:ascii="Times New Roman" w:hAnsi="Times New Roman" w:cs="Times New Roman"/>
                 <w:sz w:val="18"/>
@@ -1219,6 +1193,7 @@
       <w:tr>
         <w:trPr>
           <w:trHeight w:val="366"/>
+          <w:jc w:val="center"/>
         </w:trPr>
         <w:tc>
           <w:tcPr>
@@ -1278,7 +1253,8 @@
       </w:tr>
       <w:tr>
         <w:trPr>
-          <w:trHeight w:val="301"/>
+          <w:trHeight w:val="317"/>
+          <w:jc w:val="center"/>
         </w:trPr>
         <w:tc>
           <w:tcPr>
@@ -1319,6 +1295,7 @@
               <w:left w:val="nil"/>
               <w:bottom w:val="single" w:sz="6" w:space="0" w:color="auto"/>
             </w:tcBorders>
+            <w:shd w:val="clear" w:color="auto" w:fill="auto"/>
           </w:tcPr>
           <w:p>
             <w:pPr>
@@ -1334,10 +1311,8 @@
             <w:r>
               <w:rPr>
                 <w:rFonts w:ascii="Times New Roman" w:hAnsi="Times New Roman" w:cs="Times New Roman"/>
-                <w:color w:val="333333"/>
-                <w:sz w:val="20"/>
-                <w:szCs w:val="20"/>
-                <w:shd w:val="clear" w:color="auto" w:fill="FFFFFF"/>
+                <w:sz w:val="20"/>
+                <w:szCs w:val="20"/>
               </w:rPr>
               <w:t>{</w:t>
             </w:r>
@@ -1345,10 +1320,8 @@
             <w:r>
               <w:rPr>
                 <w:rFonts w:ascii="Times New Roman" w:hAnsi="Times New Roman" w:cs="Times New Roman"/>
-                <w:color w:val="333333"/>
-                <w:sz w:val="20"/>
-                <w:szCs w:val="20"/>
-                <w:shd w:val="clear" w:color="auto" w:fill="FFFFFF"/>
+                <w:sz w:val="20"/>
+                <w:szCs w:val="20"/>
               </w:rPr>
               <w:t>markType</w:t>
             </w:r>
@@ -1356,10 +1329,8 @@
             <w:r>
               <w:rPr>
                 <w:rFonts w:ascii="Times New Roman" w:hAnsi="Times New Roman" w:cs="Times New Roman"/>
-                <w:color w:val="333333"/>
-                <w:sz w:val="20"/>
-                <w:szCs w:val="20"/>
-                <w:shd w:val="clear" w:color="auto" w:fill="FFFFFF"/>
+                <w:sz w:val="20"/>
+                <w:szCs w:val="20"/>
               </w:rPr>
               <w:t>}</w:t>
             </w:r>
@@ -2004,7 +1975,8 @@
       </w:tr>
       <w:tr>
         <w:trPr>
-          <w:trHeight w:val="265"/>
+          <w:trHeight w:val="317"/>
+          <w:jc w:val="center"/>
         </w:trPr>
         <w:tc>
           <w:tcPr>
@@ -2044,6 +2016,7 @@
               <w:left w:val="nil"/>
               <w:bottom w:val="single" w:sz="6" w:space="0" w:color="auto"/>
             </w:tcBorders>
+            <w:shd w:val="clear" w:color="auto" w:fill="auto"/>
           </w:tcPr>
           <w:p>
             <w:pPr>
@@ -2059,10 +2032,8 @@
             <w:r>
               <w:rPr>
                 <w:rFonts w:ascii="Times New Roman" w:hAnsi="Times New Roman" w:cs="Times New Roman"/>
-                <w:color w:val="333333"/>
-                <w:sz w:val="20"/>
-                <w:szCs w:val="20"/>
-                <w:shd w:val="clear" w:color="auto" w:fill="FFFFFF"/>
+                <w:sz w:val="20"/>
+                <w:szCs w:val="20"/>
               </w:rPr>
               <w:t>{register}</w:t>
             </w:r>
@@ -2090,7 +2061,8 @@
       </w:tr>
       <w:tr>
         <w:trPr>
-          <w:trHeight w:val="275"/>
+          <w:trHeight w:val="317"/>
+          <w:jc w:val="center"/>
         </w:trPr>
         <w:tc>
           <w:tcPr>
@@ -2129,6 +2101,7 @@
               <w:left w:val="nil"/>
               <w:bottom w:val="single" w:sz="6" w:space="0" w:color="auto"/>
             </w:tcBorders>
+            <w:shd w:val="clear" w:color="auto" w:fill="auto"/>
           </w:tcPr>
           <w:p>
             <w:pPr>
@@ -2144,10 +2117,8 @@
             <w:r>
               <w:rPr>
                 <w:rFonts w:ascii="Times New Roman" w:hAnsi="Times New Roman" w:cs="Times New Roman"/>
-                <w:color w:val="333333"/>
-                <w:sz w:val="20"/>
-                <w:szCs w:val="20"/>
-                <w:shd w:val="clear" w:color="auto" w:fill="FFFFFF"/>
+                <w:sz w:val="20"/>
+                <w:szCs w:val="20"/>
               </w:rPr>
               <w:t>{</w:t>
             </w:r>
@@ -2155,10 +2126,8 @@
             <w:r>
               <w:rPr>
                 <w:rFonts w:ascii="Times New Roman" w:hAnsi="Times New Roman" w:cs="Times New Roman"/>
-                <w:color w:val="333333"/>
-                <w:sz w:val="20"/>
-                <w:szCs w:val="20"/>
-                <w:shd w:val="clear" w:color="auto" w:fill="FFFFFF"/>
+                <w:sz w:val="20"/>
+                <w:szCs w:val="20"/>
               </w:rPr>
               <w:t>renewalDate</w:t>
             </w:r>
@@ -2166,10 +2135,8 @@
             <w:r>
               <w:rPr>
                 <w:rFonts w:ascii="Times New Roman" w:hAnsi="Times New Roman" w:cs="Times New Roman"/>
-                <w:color w:val="333333"/>
-                <w:sz w:val="20"/>
-                <w:szCs w:val="20"/>
-                <w:shd w:val="clear" w:color="auto" w:fill="FFFFFF"/>
+                <w:sz w:val="20"/>
+                <w:szCs w:val="20"/>
               </w:rPr>
               <w:t>}</w:t>
             </w:r>
@@ -2196,7 +2163,8 @@
       </w:tr>
       <w:tr>
         <w:trPr>
-          <w:trHeight w:val="314"/>
+          <w:trHeight w:val="317"/>
+          <w:jc w:val="center"/>
         </w:trPr>
         <w:tc>
           <w:tcPr>
@@ -2235,6 +2203,7 @@
               <w:left w:val="nil"/>
               <w:bottom w:val="single" w:sz="6" w:space="0" w:color="auto"/>
             </w:tcBorders>
+            <w:shd w:val="clear" w:color="auto" w:fill="auto"/>
           </w:tcPr>
           <w:p>
             <w:pPr>
@@ -2250,10 +2219,8 @@
             <w:r>
               <w:rPr>
                 <w:rFonts w:ascii="Times New Roman" w:hAnsi="Times New Roman" w:cs="Times New Roman"/>
-                <w:color w:val="333333"/>
-                <w:sz w:val="20"/>
-                <w:szCs w:val="20"/>
-                <w:shd w:val="clear" w:color="auto" w:fill="FFFFFF"/>
+                <w:sz w:val="20"/>
+                <w:szCs w:val="20"/>
               </w:rPr>
               <w:t>{</w:t>
             </w:r>
@@ -2261,10 +2228,8 @@
             <w:r>
               <w:rPr>
                 <w:rFonts w:ascii="Times New Roman" w:hAnsi="Times New Roman" w:cs="Times New Roman"/>
-                <w:color w:val="333333"/>
-                <w:sz w:val="20"/>
-                <w:szCs w:val="20"/>
-                <w:shd w:val="clear" w:color="auto" w:fill="FFFFFF"/>
+                <w:sz w:val="20"/>
+                <w:szCs w:val="20"/>
               </w:rPr>
               <w:t>filingDate</w:t>
             </w:r>
@@ -2272,10 +2237,8 @@
             <w:r>
               <w:rPr>
                 <w:rFonts w:ascii="Times New Roman" w:hAnsi="Times New Roman" w:cs="Times New Roman"/>
-                <w:color w:val="333333"/>
-                <w:sz w:val="20"/>
-                <w:szCs w:val="20"/>
-                <w:shd w:val="clear" w:color="auto" w:fill="FFFFFF"/>
+                <w:sz w:val="20"/>
+                <w:szCs w:val="20"/>
               </w:rPr>
               <w:t>}</w:t>
             </w:r>
@@ -2302,7 +2265,8 @@
       </w:tr>
       <w:tr>
         <w:trPr>
-          <w:trHeight w:val="315"/>
+          <w:trHeight w:val="317"/>
+          <w:jc w:val="center"/>
         </w:trPr>
         <w:tc>
           <w:tcPr>
@@ -2341,6 +2305,7 @@
               <w:left w:val="nil"/>
               <w:bottom w:val="single" w:sz="6" w:space="0" w:color="auto"/>
             </w:tcBorders>
+            <w:shd w:val="clear" w:color="auto" w:fill="auto"/>
           </w:tcPr>
           <w:p>
             <w:pPr>
@@ -2356,10 +2321,8 @@
             <w:r>
               <w:rPr>
                 <w:rFonts w:ascii="Times New Roman" w:hAnsi="Times New Roman" w:cs="Times New Roman"/>
-                <w:color w:val="333333"/>
-                <w:sz w:val="20"/>
-                <w:szCs w:val="20"/>
-                <w:shd w:val="clear" w:color="auto" w:fill="FFFFFF"/>
+                <w:sz w:val="20"/>
+                <w:szCs w:val="20"/>
               </w:rPr>
               <w:t>{</w:t>
             </w:r>
@@ -2367,10 +2330,8 @@
             <w:r>
               <w:rPr>
                 <w:rFonts w:ascii="Times New Roman" w:hAnsi="Times New Roman" w:cs="Times New Roman"/>
-                <w:color w:val="333333"/>
-                <w:sz w:val="20"/>
-                <w:szCs w:val="20"/>
-                <w:shd w:val="clear" w:color="auto" w:fill="FFFFFF"/>
+                <w:sz w:val="20"/>
+                <w:szCs w:val="20"/>
               </w:rPr>
               <w:t>dateInLocation</w:t>
             </w:r>
@@ -2378,10 +2339,8 @@
             <w:r>
               <w:rPr>
                 <w:rFonts w:ascii="Times New Roman" w:hAnsi="Times New Roman" w:cs="Times New Roman"/>
-                <w:color w:val="333333"/>
-                <w:sz w:val="20"/>
-                <w:szCs w:val="20"/>
-                <w:shd w:val="clear" w:color="auto" w:fill="FFFFFF"/>
+                <w:sz w:val="20"/>
+                <w:szCs w:val="20"/>
               </w:rPr>
               <w:t>}</w:t>
             </w:r>
@@ -2408,7 +2367,8 @@
       </w:tr>
       <w:tr>
         <w:trPr>
-          <w:trHeight w:val="327"/>
+          <w:trHeight w:val="317"/>
+          <w:jc w:val="center"/>
         </w:trPr>
         <w:tc>
           <w:tcPr>
@@ -2447,6 +2407,7 @@
               <w:left w:val="nil"/>
               <w:bottom w:val="single" w:sz="6" w:space="0" w:color="auto"/>
             </w:tcBorders>
+            <w:shd w:val="clear" w:color="auto" w:fill="auto"/>
           </w:tcPr>
           <w:p>
             <w:pPr>
@@ -2462,10 +2423,8 @@
             <w:r>
               <w:rPr>
                 <w:rFonts w:ascii="Times New Roman" w:hAnsi="Times New Roman" w:cs="Times New Roman"/>
-                <w:color w:val="333333"/>
-                <w:sz w:val="20"/>
-                <w:szCs w:val="20"/>
-                <w:shd w:val="clear" w:color="auto" w:fill="FFFFFF"/>
+                <w:sz w:val="20"/>
+                <w:szCs w:val="20"/>
               </w:rPr>
               <w:t>{</w:t>
             </w:r>
@@ -2473,10 +2432,8 @@
             <w:r>
               <w:rPr>
                 <w:rFonts w:ascii="Times New Roman" w:hAnsi="Times New Roman" w:cs="Times New Roman"/>
-                <w:color w:val="333333"/>
-                <w:sz w:val="20"/>
-                <w:szCs w:val="20"/>
-                <w:shd w:val="clear" w:color="auto" w:fill="FFFFFF"/>
+                <w:sz w:val="20"/>
+                <w:szCs w:val="20"/>
               </w:rPr>
               <w:t>regDate</w:t>
             </w:r>
@@ -2484,10 +2441,8 @@
             <w:r>
               <w:rPr>
                 <w:rFonts w:ascii="Times New Roman" w:hAnsi="Times New Roman" w:cs="Times New Roman"/>
-                <w:color w:val="333333"/>
-                <w:sz w:val="20"/>
-                <w:szCs w:val="20"/>
-                <w:shd w:val="clear" w:color="auto" w:fill="FFFFFF"/>
+                <w:sz w:val="20"/>
+                <w:szCs w:val="20"/>
               </w:rPr>
               <w:t>}</w:t>
             </w:r>
@@ -2514,7 +2469,8 @@
       </w:tr>
       <w:tr>
         <w:trPr>
-          <w:trHeight w:val="314"/>
+          <w:trHeight w:val="317"/>
+          <w:jc w:val="center"/>
         </w:trPr>
         <w:tc>
           <w:tcPr>
@@ -2553,6 +2509,7 @@
               <w:left w:val="nil"/>
               <w:bottom w:val="single" w:sz="6" w:space="0" w:color="auto"/>
             </w:tcBorders>
+            <w:shd w:val="clear" w:color="auto" w:fill="auto"/>
           </w:tcPr>
           <w:p>
             <w:pPr>
@@ -2568,10 +2525,8 @@
             <w:r>
               <w:rPr>
                 <w:rFonts w:ascii="Times New Roman" w:hAnsi="Times New Roman" w:cs="Times New Roman"/>
-                <w:color w:val="333333"/>
-                <w:sz w:val="20"/>
-                <w:szCs w:val="20"/>
-                <w:shd w:val="clear" w:color="auto" w:fill="FFFFFF"/>
+                <w:sz w:val="20"/>
+                <w:szCs w:val="20"/>
               </w:rPr>
               <w:t>{</w:t>
             </w:r>
@@ -2579,10 +2534,8 @@
             <w:r>
               <w:rPr>
                 <w:rFonts w:ascii="Times New Roman" w:hAnsi="Times New Roman" w:cs="Times New Roman"/>
-                <w:color w:val="333333"/>
-                <w:sz w:val="20"/>
-                <w:szCs w:val="20"/>
-                <w:shd w:val="clear" w:color="auto" w:fill="FFFFFF"/>
+                <w:sz w:val="20"/>
+                <w:szCs w:val="20"/>
               </w:rPr>
               <w:t>intClasses</w:t>
             </w:r>
@@ -2590,10 +2543,8 @@
             <w:r>
               <w:rPr>
                 <w:rFonts w:ascii="Times New Roman" w:hAnsi="Times New Roman" w:cs="Times New Roman"/>
-                <w:color w:val="333333"/>
-                <w:sz w:val="20"/>
-                <w:szCs w:val="20"/>
-                <w:shd w:val="clear" w:color="auto" w:fill="FFFFFF"/>
+                <w:sz w:val="20"/>
+                <w:szCs w:val="20"/>
               </w:rPr>
               <w:t>}</w:t>
             </w:r>
@@ -2620,7 +2571,8 @@
       </w:tr>
       <w:tr>
         <w:trPr>
-          <w:trHeight w:val="314"/>
+          <w:trHeight w:val="317"/>
+          <w:jc w:val="center"/>
         </w:trPr>
         <w:tc>
           <w:tcPr>
@@ -2659,6 +2611,7 @@
               <w:left w:val="nil"/>
               <w:bottom w:val="single" w:sz="6" w:space="0" w:color="auto"/>
             </w:tcBorders>
+            <w:shd w:val="clear" w:color="auto" w:fill="auto"/>
           </w:tcPr>
           <w:p>
             <w:pPr>
@@ -2674,10 +2627,8 @@
             <w:r>
               <w:rPr>
                 <w:rFonts w:ascii="Times New Roman" w:hAnsi="Times New Roman" w:cs="Times New Roman"/>
-                <w:color w:val="333333"/>
-                <w:sz w:val="20"/>
-                <w:szCs w:val="20"/>
-                <w:shd w:val="clear" w:color="auto" w:fill="FFFFFF"/>
+                <w:sz w:val="20"/>
+                <w:szCs w:val="20"/>
               </w:rPr>
               <w:t>{</w:t>
             </w:r>
@@ -2685,10 +2636,8 @@
             <w:r>
               <w:rPr>
                 <w:rFonts w:ascii="Times New Roman" w:hAnsi="Times New Roman" w:cs="Times New Roman"/>
-                <w:color w:val="333333"/>
-                <w:sz w:val="20"/>
-                <w:szCs w:val="20"/>
-                <w:shd w:val="clear" w:color="auto" w:fill="FFFFFF"/>
+                <w:sz w:val="20"/>
+                <w:szCs w:val="20"/>
               </w:rPr>
               <w:t>serialNumber</w:t>
             </w:r>
@@ -2696,10 +2645,8 @@
             <w:r>
               <w:rPr>
                 <w:rFonts w:ascii="Times New Roman" w:hAnsi="Times New Roman" w:cs="Times New Roman"/>
-                <w:color w:val="333333"/>
-                <w:sz w:val="20"/>
-                <w:szCs w:val="20"/>
-                <w:shd w:val="clear" w:color="auto" w:fill="FFFFFF"/>
+                <w:sz w:val="20"/>
+                <w:szCs w:val="20"/>
               </w:rPr>
               <w:t>}</w:t>
             </w:r>
@@ -2727,6 +2674,7 @@
       <w:tr>
         <w:trPr>
           <w:trHeight w:val="341"/>
+          <w:jc w:val="center"/>
         </w:trPr>
         <w:tc>
           <w:tcPr>
@@ -2778,6 +2726,7 @@
       <w:tr>
         <w:trPr>
           <w:trHeight w:val="3258"/>
+          <w:jc w:val="center"/>
         </w:trPr>
         <w:tc>
           <w:tcPr>
@@ -3270,7 +3219,6 @@
   <w:style w:type="character" w:default="1" w:styleId="DefaultParagraphFont">
     <w:name w:val="Default Paragraph Font"/>
     <w:uiPriority w:val="1"/>
-    <w:semiHidden/>
     <w:unhideWhenUsed/>
   </w:style>
   <w:style w:type="table" w:default="1" w:styleId="TableNormal">
@@ -3645,7 +3593,7 @@
 </file>
 
 <file path=customXml/itemProps1.xml><?xml version="1.0" encoding="utf-8"?>
-<ds:datastoreItem xmlns:ds="http://schemas.openxmlformats.org/officeDocument/2006/customXml" ds:itemID="{9C8FB596-C4ED-4221-A706-727B9C27E64C}">
+<ds:datastoreItem xmlns:ds="http://schemas.openxmlformats.org/officeDocument/2006/customXml" ds:itemID="{D022E1DB-ACAD-43AE-AF06-B77CE0DFCF6C}">
   <ds:schemaRefs>
     <ds:schemaRef ds:uri="http://schemas.openxmlformats.org/officeDocument/2006/bibliography"/>
   </ds:schemaRefs>

</xml_diff>

<commit_message>
template update and restructurize
</commit_message>
<xml_diff>
--- a/templates/intl.A_final.docx
+++ b/templates/intl.A_final.docx
@@ -620,23 +620,22 @@
           <w:p>
             <w:pPr>
               <w:spacing w:after="0"/>
-              <w:ind w:left="-58"/>
-              <w:rPr>
-                <w:rFonts w:ascii="Arial" w:hAnsi="Arial" w:cs="Arial"/>
-                <w:b/>
-                <w:sz w:val="20"/>
-                <w:szCs w:val="20"/>
-                <w:shd w:val="clear" w:color="auto" w:fill="FFFFFF"/>
-              </w:rPr>
-            </w:pPr>
-            <w:r>
-              <w:rPr>
-                <w:rFonts w:ascii="Arial" w:hAnsi="Arial" w:cs="Arial"/>
-                <w:b/>
-                <w:sz w:val="20"/>
-                <w:szCs w:val="20"/>
-              </w:rPr>
-              <w:t xml:space="preserve">                 {</w:t>
+              <w:ind w:left="893"/>
+              <w:rPr>
+                <w:rFonts w:ascii="Arial" w:hAnsi="Arial" w:cs="Arial"/>
+                <w:b/>
+                <w:sz w:val="20"/>
+                <w:szCs w:val="20"/>
+              </w:rPr>
+            </w:pPr>
+            <w:r>
+              <w:rPr>
+                <w:rFonts w:ascii="Arial" w:hAnsi="Arial" w:cs="Arial"/>
+                <w:b/>
+                <w:sz w:val="20"/>
+                <w:szCs w:val="20"/>
+              </w:rPr>
+              <w:t>{</w:t>
             </w:r>
             <w:proofErr w:type="spellStart"/>
             <w:r>
@@ -662,13 +661,16 @@
           <w:p>
             <w:pPr>
               <w:spacing w:after="0" w:line="360" w:lineRule="auto"/>
-              <w:ind w:left="-58"/>
-              <w:rPr>
-                <w:rFonts w:ascii="Arial" w:hAnsi="Arial" w:cs="Arial"/>
-                <w:sz w:val="20"/>
-                <w:szCs w:val="20"/>
-              </w:rPr>
-            </w:pPr>
+              <w:ind w:left="893"/>
+              <w:rPr>
+                <w:rFonts w:ascii="Arial" w:hAnsi="Arial" w:cs="Arial"/>
+                <w:b/>
+                <w:sz w:val="20"/>
+                <w:szCs w:val="20"/>
+              </w:rPr>
+            </w:pPr>
+            <w:bookmarkStart w:id="0" w:name="_GoBack"/>
+            <w:bookmarkEnd w:id="0"/>
             <w:r>
               <w:rPr>
                 <w:rFonts w:ascii="Arial" w:hAnsi="Arial" w:cs="Arial"/>
@@ -2060,8 +2062,6 @@
                 <w:szCs w:val="18"/>
               </w:rPr>
             </w:pPr>
-            <w:bookmarkStart w:id="0" w:name="_GoBack"/>
-            <w:bookmarkEnd w:id="0"/>
             <w:r>
               <w:rPr>
                 <w:rFonts w:ascii="Arial" w:hAnsi="Arial" w:cs="Arial"/>
@@ -3214,6 +3214,7 @@
   <w:style w:type="character" w:default="1" w:styleId="DefaultParagraphFont">
     <w:name w:val="Default Paragraph Font"/>
     <w:uiPriority w:val="1"/>
+    <w:semiHidden/>
     <w:unhideWhenUsed/>
   </w:style>
   <w:style w:type="table" w:default="1" w:styleId="TableNormal">
@@ -3588,7 +3589,7 @@
 </file>
 
 <file path=customXml/itemProps1.xml><?xml version="1.0" encoding="utf-8"?>
-<ds:datastoreItem xmlns:ds="http://schemas.openxmlformats.org/officeDocument/2006/customXml" ds:itemID="{D5A034B5-1217-4F3B-899C-F32E94059CB8}">
+<ds:datastoreItem xmlns:ds="http://schemas.openxmlformats.org/officeDocument/2006/customXml" ds:itemID="{98511D54-E71C-4A61-AF7D-FD7B52F05539}">
   <ds:schemaRefs>
     <ds:schemaRef ds:uri="http://schemas.openxmlformats.org/officeDocument/2006/bibliography"/>
   </ds:schemaRefs>

</xml_diff>

<commit_message>
template changes, pdfcat, minor tweaks
</commit_message>
<xml_diff>
--- a/templates/intl.A_final.docx
+++ b/templates/intl.A_final.docx
@@ -669,8 +669,6 @@
                 <w:szCs w:val="20"/>
               </w:rPr>
             </w:pPr>
-            <w:bookmarkStart w:id="0" w:name="_GoBack"/>
-            <w:bookmarkEnd w:id="0"/>
             <w:r>
               <w:rPr>
                 <w:rFonts w:ascii="Arial" w:hAnsi="Arial" w:cs="Arial"/>
@@ -1674,6 +1672,8 @@
             </w:pPr>
           </w:p>
         </w:tc>
+        <w:bookmarkStart w:id="0" w:name="_GoBack"/>
+        <w:bookmarkEnd w:id="0"/>
       </w:tr>
       <w:tr>
         <w:trPr>
@@ -2092,22 +2092,10 @@
           </w:p>
           <w:p>
             <w:pPr>
-              <w:spacing w:after="0" w:line="240" w:lineRule="auto"/>
-              <w:rPr>
-                <w:rFonts w:ascii="Arial" w:hAnsi="Arial" w:cs="Arial"/>
-                <w:b/>
-                <w:sz w:val="18"/>
-                <w:szCs w:val="18"/>
-              </w:rPr>
-            </w:pPr>
-          </w:p>
-          <w:p>
-            <w:pPr>
               <w:tabs>
                 <w:tab w:val="left" w:pos="1580"/>
               </w:tabs>
-              <w:spacing w:after="0" w:line="240" w:lineRule="auto"/>
-              <w:ind w:firstLine="7"/>
+              <w:spacing w:before="124" w:after="0" w:line="240" w:lineRule="auto"/>
               <w:rPr>
                 <w:rFonts w:ascii="Arial" w:hAnsi="Arial" w:cs="Arial"/>
                 <w:b/>
@@ -2151,26 +2139,13 @@
               </w:rPr>
               <w:t>________________________________</w:t>
             </w:r>
-          </w:p>
-          <w:p>
-            <w:pPr>
-              <w:spacing w:after="0" w:line="240" w:lineRule="auto"/>
-              <w:ind w:firstLine="7"/>
-              <w:rPr>
-                <w:rFonts w:ascii="Arial" w:hAnsi="Arial" w:cs="Arial"/>
-                <w:b/>
-                <w:sz w:val="18"/>
-                <w:szCs w:val="18"/>
-              </w:rPr>
-            </w:pPr>
           </w:p>
           <w:p>
             <w:pPr>
               <w:tabs>
                 <w:tab w:val="left" w:pos="1580"/>
               </w:tabs>
-              <w:spacing w:after="0" w:line="240" w:lineRule="auto"/>
-              <w:ind w:firstLine="7"/>
+              <w:spacing w:before="124" w:after="0" w:line="240" w:lineRule="auto"/>
               <w:rPr>
                 <w:rFonts w:ascii="Arial" w:hAnsi="Arial" w:cs="Arial"/>
                 <w:b/>
@@ -2214,26 +2189,13 @@
               </w:rPr>
               <w:t>_______________________________</w:t>
             </w:r>
-          </w:p>
-          <w:p>
-            <w:pPr>
-              <w:spacing w:after="0" w:line="240" w:lineRule="auto"/>
-              <w:ind w:firstLine="7"/>
-              <w:rPr>
-                <w:rFonts w:ascii="Arial" w:hAnsi="Arial" w:cs="Arial"/>
-                <w:b/>
-                <w:sz w:val="18"/>
-                <w:szCs w:val="18"/>
-              </w:rPr>
-            </w:pPr>
           </w:p>
           <w:p>
             <w:pPr>
               <w:tabs>
                 <w:tab w:val="left" w:pos="1580"/>
               </w:tabs>
-              <w:spacing w:after="0" w:line="240" w:lineRule="auto"/>
-              <w:ind w:firstLine="7"/>
+              <w:spacing w:before="124" w:after="0" w:line="240" w:lineRule="auto"/>
               <w:rPr>
                 <w:rFonts w:ascii="Arial" w:hAnsi="Arial" w:cs="Arial"/>
                 <w:b/>
@@ -2248,7 +2210,7 @@
                 <w:sz w:val="18"/>
                 <w:szCs w:val="18"/>
               </w:rPr>
-              <w:t>Position</w:t>
+              <w:t>Phone</w:t>
             </w:r>
             <w:r>
               <w:rPr>
@@ -2267,45 +2229,74 @@
                 <w:szCs w:val="18"/>
               </w:rPr>
               <w:tab/>
-            </w:r>
-            <w:r>
-              <w:rPr>
-                <w:rFonts w:ascii="Arial" w:hAnsi="Arial" w:cs="Arial"/>
-                <w:b/>
-                <w:sz w:val="18"/>
-                <w:szCs w:val="18"/>
-              </w:rPr>
-              <w:t>_</w:t>
-            </w:r>
-            <w:r>
-              <w:rPr>
-                <w:rFonts w:ascii="Arial" w:hAnsi="Arial" w:cs="Arial"/>
-                <w:b/>
-                <w:sz w:val="18"/>
-                <w:szCs w:val="18"/>
-              </w:rPr>
-              <w:t>_______________________________</w:t>
-            </w:r>
-          </w:p>
-          <w:p>
-            <w:pPr>
-              <w:spacing w:after="0" w:line="240" w:lineRule="auto"/>
-              <w:ind w:firstLine="7"/>
-              <w:rPr>
-                <w:rFonts w:ascii="Arial" w:hAnsi="Arial" w:cs="Arial"/>
-                <w:b/>
-                <w:sz w:val="18"/>
-                <w:szCs w:val="18"/>
-              </w:rPr>
-            </w:pPr>
+              <w:t>________________________________</w:t>
+            </w:r>
           </w:p>
           <w:p>
             <w:pPr>
               <w:tabs>
                 <w:tab w:val="left" w:pos="1580"/>
               </w:tabs>
-              <w:spacing w:after="0" w:line="240" w:lineRule="auto"/>
-              <w:ind w:firstLine="7"/>
+              <w:spacing w:before="124" w:after="0" w:line="240" w:lineRule="auto"/>
+              <w:rPr>
+                <w:rFonts w:ascii="Arial" w:hAnsi="Arial" w:cs="Arial"/>
+                <w:b/>
+                <w:sz w:val="18"/>
+                <w:szCs w:val="18"/>
+              </w:rPr>
+            </w:pPr>
+            <w:r>
+              <w:rPr>
+                <w:rFonts w:ascii="Arial" w:hAnsi="Arial" w:cs="Arial"/>
+                <w:b/>
+                <w:sz w:val="18"/>
+                <w:szCs w:val="18"/>
+              </w:rPr>
+              <w:t>Position</w:t>
+            </w:r>
+            <w:r>
+              <w:rPr>
+                <w:rFonts w:ascii="Arial" w:hAnsi="Arial" w:cs="Arial"/>
+                <w:b/>
+                <w:sz w:val="18"/>
+                <w:szCs w:val="18"/>
+              </w:rPr>
+              <w:t>:</w:t>
+            </w:r>
+            <w:r>
+              <w:rPr>
+                <w:rFonts w:ascii="Arial" w:hAnsi="Arial" w:cs="Arial"/>
+                <w:b/>
+                <w:sz w:val="18"/>
+                <w:szCs w:val="18"/>
+              </w:rPr>
+              <w:tab/>
+            </w:r>
+            <w:r>
+              <w:rPr>
+                <w:rFonts w:ascii="Arial" w:hAnsi="Arial" w:cs="Arial"/>
+                <w:b/>
+                <w:sz w:val="18"/>
+                <w:szCs w:val="18"/>
+              </w:rPr>
+              <w:t>_</w:t>
+            </w:r>
+            <w:r>
+              <w:rPr>
+                <w:rFonts w:ascii="Arial" w:hAnsi="Arial" w:cs="Arial"/>
+                <w:b/>
+                <w:sz w:val="18"/>
+                <w:szCs w:val="18"/>
+              </w:rPr>
+              <w:t>_______________________________</w:t>
+            </w:r>
+          </w:p>
+          <w:p>
+            <w:pPr>
+              <w:tabs>
+                <w:tab w:val="left" w:pos="1580"/>
+              </w:tabs>
+              <w:spacing w:before="124" w:after="0" w:line="240" w:lineRule="auto"/>
               <w:rPr>
                 <w:rFonts w:ascii="Arial" w:hAnsi="Arial" w:cs="Arial"/>
                 <w:b/>
@@ -3589,7 +3580,7 @@
 </file>
 
 <file path=customXml/itemProps1.xml><?xml version="1.0" encoding="utf-8"?>
-<ds:datastoreItem xmlns:ds="http://schemas.openxmlformats.org/officeDocument/2006/customXml" ds:itemID="{98511D54-E71C-4A61-AF7D-FD7B52F05539}">
+<ds:datastoreItem xmlns:ds="http://schemas.openxmlformats.org/officeDocument/2006/customXml" ds:itemID="{D807D502-C4B1-420B-8C25-9E95497D321B}">
   <ds:schemaRefs>
     <ds:schemaRef ds:uri="http://schemas.openxmlformats.org/officeDocument/2006/bibliography"/>
   </ds:schemaRefs>

</xml_diff>

<commit_message>
various template and pdfcat fixes
</commit_message>
<xml_diff>
--- a/templates/intl.A_final.docx
+++ b/templates/intl.A_final.docx
@@ -1066,6 +1066,8 @@
                 <w:szCs w:val="20"/>
               </w:rPr>
             </w:pPr>
+            <w:bookmarkStart w:id="0" w:name="_GoBack"/>
+            <w:bookmarkEnd w:id="0"/>
           </w:p>
         </w:tc>
       </w:tr>
@@ -1672,8 +1674,6 @@
             </w:pPr>
           </w:p>
         </w:tc>
-        <w:bookmarkStart w:id="0" w:name="_GoBack"/>
-        <w:bookmarkEnd w:id="0"/>
       </w:tr>
       <w:tr>
         <w:trPr>
@@ -2415,7 +2415,35 @@
                 <w:sz w:val="16"/>
                 <w:szCs w:val="16"/>
               </w:rPr>
-              <w:t>Please return this document with your signature and/or company stam</w:t>
+              <w:t>Please return this document with your signature and/or company stamp in the appropriate space if you would like to renew your trademark. Your trademark will be renewed for the period of another five (5) years</w:t>
+            </w:r>
+            <w:r>
+              <w:rPr>
+                <w:rFonts w:ascii="Arial" w:hAnsi="Arial" w:cs="Arial"/>
+                <w:spacing w:val="-2"/>
+                <w:sz w:val="16"/>
+                <w:szCs w:val="16"/>
+              </w:rPr>
+              <w:t xml:space="preserve">. </w:t>
+            </w:r>
+            <w:r>
+              <w:rPr>
+                <w:rFonts w:ascii="Arial" w:hAnsi="Arial" w:cs="Arial"/>
+                <w:b/>
+                <w:spacing w:val="-2"/>
+                <w:sz w:val="16"/>
+                <w:szCs w:val="16"/>
+              </w:rPr>
+              <w:t>The renewal fee is $925 for one class and $325 for each additional class for the whole period of five (5) years.</w:t>
+            </w:r>
+            <w:r>
+              <w:rPr>
+                <w:rFonts w:ascii="Arial" w:hAnsi="Arial" w:cs="Arial"/>
+                <w:spacing w:val="-2"/>
+                <w:sz w:val="16"/>
+                <w:szCs w:val="16"/>
+              </w:rPr>
+              <w:t xml:space="preserve"> </w:t>
             </w:r>
             <w:r>
               <w:rPr>
@@ -2424,7 +2452,16 @@
                 <w:sz w:val="16"/>
                 <w:szCs w:val="16"/>
               </w:rPr>
-              <w:t xml:space="preserve">p in the appropriate space </w:t>
+              <w:t>You will receive an invoice from</w:t>
+            </w:r>
+            <w:r>
+              <w:rPr>
+                <w:rFonts w:ascii="Arial" w:hAnsi="Arial" w:cs="Arial"/>
+                <w:spacing w:val="-2"/>
+                <w:sz w:val="16"/>
+                <w:szCs w:val="16"/>
+              </w:rPr>
+              <w:t xml:space="preserve"> us after we have received this signed document from you. </w:t>
             </w:r>
             <w:r>
               <w:rPr>
@@ -2433,7 +2470,7 @@
                 <w:sz w:val="16"/>
                 <w:szCs w:val="16"/>
               </w:rPr>
-              <w:t>if you would like to renew your trademark. Your trademark will be renewed for the period of another five (5) years</w:t>
+              <w:t>By signing this document you automatically empower Patent and Trademark Bureau</w:t>
             </w:r>
             <w:r>
               <w:rPr>
@@ -2442,7 +2479,16 @@
                 <w:sz w:val="16"/>
                 <w:szCs w:val="16"/>
               </w:rPr>
-              <w:t>.</w:t>
+              <w:t xml:space="preserve"> to renew the trademark stated above on your behalf. Patent and Trademark Bureau reminds companies when their trademarks are due for renewal. Note that trademarks may be lost if they are failed to be renewed in time.  </w:t>
+            </w:r>
+            <w:r>
+              <w:rPr>
+                <w:rFonts w:ascii="Arial" w:hAnsi="Arial" w:cs="Arial"/>
+                <w:spacing w:val="-4"/>
+                <w:sz w:val="16"/>
+                <w:szCs w:val="16"/>
+              </w:rPr>
+              <w:t>Patent and Trademark Bureau is a private business that is not endorsed by the</w:t>
             </w:r>
             <w:r>
               <w:rPr>
@@ -2451,290 +2497,35 @@
                 <w:sz w:val="16"/>
                 <w:szCs w:val="16"/>
               </w:rPr>
-              <w:t xml:space="preserve"> </w:t>
-            </w:r>
-            <w:r>
-              <w:rPr>
-                <w:rFonts w:ascii="Arial" w:hAnsi="Arial" w:cs="Arial"/>
-                <w:b/>
+              <w:t xml:space="preserve"> U.S. government.  Patent and Trademark Bureau provides the expertise that modern businesses need to navigate the Patent and Trademark Office’s </w:t>
+            </w:r>
+            <w:r>
+              <w:rPr>
+                <w:rFonts w:ascii="Arial" w:hAnsi="Arial" w:cs="Arial"/>
+                <w:spacing w:val="-4"/>
+                <w:sz w:val="16"/>
+                <w:szCs w:val="16"/>
+              </w:rPr>
+              <w:t xml:space="preserve">registration and renewal process. </w:t>
+            </w:r>
+            <w:r>
+              <w:rPr>
+                <w:rFonts w:ascii="Arial" w:hAnsi="Arial" w:cs="Arial"/>
                 <w:spacing w:val="-2"/>
                 <w:sz w:val="16"/>
                 <w:szCs w:val="16"/>
               </w:rPr>
-              <w:t>The renewal fee is $</w:t>
-            </w:r>
-            <w:r>
-              <w:rPr>
-                <w:rFonts w:ascii="Arial" w:hAnsi="Arial" w:cs="Arial"/>
-                <w:b/>
+              <w:t xml:space="preserve">This renewal is optional and only acts as a reminder. If you have any questions regarding your renewal process contact us via e-mail: </w:t>
+            </w:r>
+            <w:r>
+              <w:rPr>
+                <w:rFonts w:ascii="Arial" w:hAnsi="Arial" w:cs="Arial"/>
                 <w:spacing w:val="-2"/>
                 <w:sz w:val="16"/>
                 <w:szCs w:val="16"/>
               </w:rPr>
-              <w:t>925</w:t>
-            </w:r>
-            <w:r>
-              <w:rPr>
-                <w:rFonts w:ascii="Arial" w:hAnsi="Arial" w:cs="Arial"/>
-                <w:b/>
-                <w:spacing w:val="-2"/>
-                <w:sz w:val="16"/>
-                <w:szCs w:val="16"/>
-              </w:rPr>
-              <w:t xml:space="preserve"> for one class and $</w:t>
-            </w:r>
-            <w:r>
-              <w:rPr>
-                <w:rFonts w:ascii="Arial" w:hAnsi="Arial" w:cs="Arial"/>
-                <w:b/>
-                <w:spacing w:val="-2"/>
-                <w:sz w:val="16"/>
-                <w:szCs w:val="16"/>
-              </w:rPr>
-              <w:t>325</w:t>
-            </w:r>
-            <w:r>
-              <w:rPr>
-                <w:rFonts w:ascii="Arial" w:hAnsi="Arial" w:cs="Arial"/>
-                <w:b/>
-                <w:spacing w:val="-2"/>
-                <w:sz w:val="16"/>
-                <w:szCs w:val="16"/>
-              </w:rPr>
-              <w:t xml:space="preserve"> for each additional c</w:t>
-            </w:r>
-            <w:r>
-              <w:rPr>
-                <w:rFonts w:ascii="Arial" w:hAnsi="Arial" w:cs="Arial"/>
-                <w:b/>
-                <w:spacing w:val="-2"/>
-                <w:sz w:val="16"/>
-                <w:szCs w:val="16"/>
-              </w:rPr>
-              <w:t>lass for the whole period of five (5</w:t>
-            </w:r>
-            <w:r>
-              <w:rPr>
-                <w:rFonts w:ascii="Arial" w:hAnsi="Arial" w:cs="Arial"/>
-                <w:b/>
-                <w:spacing w:val="-2"/>
-                <w:sz w:val="16"/>
-                <w:szCs w:val="16"/>
-              </w:rPr>
-              <w:t>) years.</w:t>
-            </w:r>
-            <w:r>
-              <w:rPr>
-                <w:rFonts w:ascii="Arial" w:hAnsi="Arial" w:cs="Arial"/>
-                <w:spacing w:val="-2"/>
-                <w:sz w:val="16"/>
-                <w:szCs w:val="16"/>
-              </w:rPr>
-              <w:t xml:space="preserve"> </w:t>
-            </w:r>
-            <w:r>
-              <w:rPr>
-                <w:rFonts w:ascii="Arial" w:hAnsi="Arial" w:cs="Arial"/>
-                <w:spacing w:val="-4"/>
-                <w:sz w:val="16"/>
-                <w:szCs w:val="16"/>
-              </w:rPr>
-              <w:t>You will receive an invoice from</w:t>
-            </w:r>
-            <w:r>
-              <w:rPr>
-                <w:rFonts w:ascii="Arial" w:hAnsi="Arial" w:cs="Arial"/>
-                <w:spacing w:val="-2"/>
-                <w:sz w:val="16"/>
-                <w:szCs w:val="16"/>
-              </w:rPr>
-              <w:t xml:space="preserve"> us after we have received this signed document from you. </w:t>
-            </w:r>
-            <w:r>
-              <w:rPr>
-                <w:rFonts w:ascii="Arial" w:hAnsi="Arial" w:cs="Arial"/>
-                <w:spacing w:val="-4"/>
-                <w:sz w:val="16"/>
-                <w:szCs w:val="16"/>
-              </w:rPr>
-              <w:t>By signing this document you automatically empower Patent</w:t>
-            </w:r>
-            <w:r>
-              <w:rPr>
-                <w:rFonts w:ascii="Arial" w:hAnsi="Arial" w:cs="Arial"/>
-                <w:spacing w:val="-4"/>
-                <w:sz w:val="16"/>
-                <w:szCs w:val="16"/>
-              </w:rPr>
-              <w:t xml:space="preserve"> and </w:t>
-            </w:r>
-            <w:r>
-              <w:rPr>
-                <w:rFonts w:ascii="Arial" w:hAnsi="Arial" w:cs="Arial"/>
-                <w:spacing w:val="-4"/>
-                <w:sz w:val="16"/>
-                <w:szCs w:val="16"/>
-              </w:rPr>
-              <w:t>Trademark Bureau</w:t>
-            </w:r>
-            <w:r>
-              <w:rPr>
-                <w:rFonts w:ascii="Arial" w:hAnsi="Arial" w:cs="Arial"/>
-                <w:spacing w:val="-2"/>
-                <w:sz w:val="16"/>
-                <w:szCs w:val="16"/>
-              </w:rPr>
-              <w:t xml:space="preserve"> to renew the trademark stated above on your behalf. Patent</w:t>
-            </w:r>
-            <w:r>
-              <w:rPr>
-                <w:rFonts w:ascii="Arial" w:hAnsi="Arial" w:cs="Arial"/>
-                <w:spacing w:val="-2"/>
-                <w:sz w:val="16"/>
-                <w:szCs w:val="16"/>
-              </w:rPr>
-              <w:t xml:space="preserve"> and </w:t>
-            </w:r>
-            <w:r>
-              <w:rPr>
-                <w:rFonts w:ascii="Arial" w:hAnsi="Arial" w:cs="Arial"/>
-                <w:spacing w:val="-2"/>
-                <w:sz w:val="16"/>
-                <w:szCs w:val="16"/>
-              </w:rPr>
-              <w:t>Trademark Bureau reminds companies when their trademarks are due</w:t>
-            </w:r>
-            <w:r>
-              <w:rPr>
-                <w:rFonts w:ascii="Arial" w:hAnsi="Arial" w:cs="Arial"/>
-                <w:spacing w:val="-2"/>
-                <w:sz w:val="16"/>
-                <w:szCs w:val="16"/>
-              </w:rPr>
-              <w:t xml:space="preserve"> for</w:t>
-            </w:r>
-            <w:r>
-              <w:rPr>
-                <w:rFonts w:ascii="Arial" w:hAnsi="Arial" w:cs="Arial"/>
-                <w:spacing w:val="-2"/>
-                <w:sz w:val="16"/>
-                <w:szCs w:val="16"/>
-              </w:rPr>
-              <w:t xml:space="preserve"> renewal. Note that trademarks may be lost</w:t>
-            </w:r>
-            <w:r>
-              <w:rPr>
-                <w:rFonts w:ascii="Arial" w:hAnsi="Arial" w:cs="Arial"/>
-                <w:spacing w:val="-2"/>
-                <w:sz w:val="16"/>
-                <w:szCs w:val="16"/>
-              </w:rPr>
-              <w:t xml:space="preserve"> if they are failed to be renewed</w:t>
-            </w:r>
-            <w:r>
-              <w:rPr>
-                <w:rFonts w:ascii="Arial" w:hAnsi="Arial" w:cs="Arial"/>
-                <w:spacing w:val="-2"/>
-                <w:sz w:val="16"/>
-                <w:szCs w:val="16"/>
-              </w:rPr>
-              <w:t xml:space="preserve"> in time.  </w:t>
-            </w:r>
-            <w:r>
-              <w:rPr>
-                <w:rFonts w:ascii="Arial" w:hAnsi="Arial" w:cs="Arial"/>
-                <w:spacing w:val="-4"/>
-                <w:sz w:val="16"/>
-                <w:szCs w:val="16"/>
-              </w:rPr>
-              <w:t>Patent</w:t>
-            </w:r>
-            <w:r>
-              <w:rPr>
-                <w:rFonts w:ascii="Arial" w:hAnsi="Arial" w:cs="Arial"/>
-                <w:spacing w:val="-4"/>
-                <w:sz w:val="16"/>
-                <w:szCs w:val="16"/>
-              </w:rPr>
-              <w:t xml:space="preserve"> and </w:t>
-            </w:r>
-            <w:r>
-              <w:rPr>
-                <w:rFonts w:ascii="Arial" w:hAnsi="Arial" w:cs="Arial"/>
-                <w:spacing w:val="-4"/>
-                <w:sz w:val="16"/>
-                <w:szCs w:val="16"/>
-              </w:rPr>
-              <w:t>Trademark Bureau is a private business that is not endorsed by the</w:t>
-            </w:r>
-            <w:r>
-              <w:rPr>
-                <w:rFonts w:ascii="Arial" w:hAnsi="Arial" w:cs="Arial"/>
-                <w:spacing w:val="-2"/>
-                <w:sz w:val="16"/>
-                <w:szCs w:val="16"/>
-              </w:rPr>
-              <w:t xml:space="preserve"> U.S. government.  Patent</w:t>
-            </w:r>
-            <w:r>
-              <w:rPr>
-                <w:rFonts w:ascii="Arial" w:hAnsi="Arial" w:cs="Arial"/>
-                <w:spacing w:val="-2"/>
-                <w:sz w:val="16"/>
-                <w:szCs w:val="16"/>
-              </w:rPr>
-              <w:t xml:space="preserve"> and </w:t>
-            </w:r>
-            <w:r>
-              <w:rPr>
-                <w:rFonts w:ascii="Arial" w:hAnsi="Arial" w:cs="Arial"/>
-                <w:spacing w:val="-2"/>
-                <w:sz w:val="16"/>
-                <w:szCs w:val="16"/>
-              </w:rPr>
-              <w:t xml:space="preserve">Trademark Bureau provides the expertise that modern businesses need to navigate the Patent and Trademark Office’s </w:t>
-            </w:r>
-            <w:r>
-              <w:rPr>
-                <w:rFonts w:ascii="Arial" w:hAnsi="Arial" w:cs="Arial"/>
-                <w:spacing w:val="-4"/>
-                <w:sz w:val="16"/>
-                <w:szCs w:val="16"/>
-              </w:rPr>
-              <w:t xml:space="preserve">registration and renewal process. </w:t>
-            </w:r>
-            <w:r>
-              <w:rPr>
-                <w:rFonts w:ascii="Arial" w:hAnsi="Arial" w:cs="Arial"/>
-                <w:spacing w:val="-2"/>
-                <w:sz w:val="16"/>
-                <w:szCs w:val="16"/>
-              </w:rPr>
-              <w:t>This renewal is optional and only acts as a reminder.</w:t>
-            </w:r>
-            <w:r>
-              <w:rPr>
-                <w:rFonts w:ascii="Arial" w:hAnsi="Arial" w:cs="Arial"/>
-                <w:spacing w:val="-2"/>
-                <w:sz w:val="16"/>
-                <w:szCs w:val="16"/>
-              </w:rPr>
-              <w:t xml:space="preserve"> If you have any questions regarding your renewal process contact us via e-mail: </w:t>
-            </w:r>
-            <w:hyperlink r:id="rId7" w:history="1">
-              <w:r>
-                <w:rPr>
-                  <w:rStyle w:val="Hyperlink"/>
-                  <w:rFonts w:ascii="Arial" w:hAnsi="Arial" w:cs="Arial"/>
-                  <w:color w:val="auto"/>
-                  <w:spacing w:val="-2"/>
-                  <w:sz w:val="16"/>
-                  <w:szCs w:val="16"/>
-                  <w:u w:val="none"/>
-                </w:rPr>
-                <w:t>info@patentandtrademarkbureau.us</w:t>
-              </w:r>
-            </w:hyperlink>
+              <w:t>info@patentandtrademarkbureau.us</w:t>
+            </w:r>
             <w:r>
               <w:rPr>
                 <w:rFonts w:ascii="Arial" w:hAnsi="Arial" w:cs="Arial"/>
@@ -2770,17 +2561,7 @@
                 <w:szCs w:val="16"/>
                 <w:shd w:val="clear" w:color="auto" w:fill="FFFFFF"/>
               </w:rPr>
-              <w:t>646 616 7529</w:t>
-            </w:r>
-            <w:r>
-              <w:rPr>
-                <w:rFonts w:ascii="Arial" w:hAnsi="Arial" w:cs="Arial"/>
-                <w:bCs/>
-                <w:sz w:val="16"/>
-                <w:szCs w:val="16"/>
-                <w:shd w:val="clear" w:color="auto" w:fill="FFFFFF"/>
-              </w:rPr>
-              <w:t>.</w:t>
+              <w:t>646 616 7529.</w:t>
             </w:r>
           </w:p>
         </w:tc>
@@ -3580,7 +3361,7 @@
 </file>
 
 <file path=customXml/itemProps1.xml><?xml version="1.0" encoding="utf-8"?>
-<ds:datastoreItem xmlns:ds="http://schemas.openxmlformats.org/officeDocument/2006/customXml" ds:itemID="{D807D502-C4B1-420B-8C25-9E95497D321B}">
+<ds:datastoreItem xmlns:ds="http://schemas.openxmlformats.org/officeDocument/2006/customXml" ds:itemID="{956C444D-8231-4859-BA25-441D069ADF68}">
   <ds:schemaRefs>
     <ds:schemaRef ds:uri="http://schemas.openxmlformats.org/officeDocument/2006/bibliography"/>
   </ds:schemaRefs>

</xml_diff>

<commit_message>
template changes and minor fixes
</commit_message>
<xml_diff>
--- a/templates/intl.A_final.docx
+++ b/templates/intl.A_final.docx
@@ -436,13 +436,14 @@
           <w:szCs w:val="24"/>
         </w:rPr>
       </w:pPr>
-      <w:r>
-        <w:rPr>
-          <w:rFonts w:ascii="Times New Roman" w:hAnsi="Times New Roman" w:cs="Times New Roman"/>
-          <w:sz w:val="24"/>
-          <w:szCs w:val="24"/>
-        </w:rPr>
-        <w:t>10</w:t>
+      <w:bookmarkStart w:id="0" w:name="_GoBack"/>
+      <w:r>
+        <w:rPr>
+          <w:rFonts w:ascii="Times New Roman" w:hAnsi="Times New Roman" w:cs="Times New Roman"/>
+          <w:sz w:val="24"/>
+          <w:szCs w:val="24"/>
+        </w:rPr>
+        <w:t>3</w:t>
       </w:r>
       <w:r>
         <w:rPr>
@@ -451,15 +452,32 @@
           <w:szCs w:val="24"/>
           <w:vertAlign w:val="superscript"/>
         </w:rPr>
-        <w:t>th</w:t>
-      </w:r>
-      <w:r>
-        <w:rPr>
-          <w:rFonts w:ascii="Times New Roman" w:hAnsi="Times New Roman" w:cs="Times New Roman"/>
-          <w:sz w:val="24"/>
-          <w:szCs w:val="24"/>
-        </w:rPr>
-        <w:t xml:space="preserve"> Floor, Helmsley Building</w:t>
+        <w:t>rd</w:t>
+      </w:r>
+      <w:r>
+        <w:rPr>
+          <w:rFonts w:ascii="Times New Roman" w:hAnsi="Times New Roman" w:cs="Times New Roman"/>
+          <w:sz w:val="24"/>
+          <w:szCs w:val="24"/>
+        </w:rPr>
+        <w:t xml:space="preserve"> Floor</w:t>
+      </w:r>
+      <w:r>
+        <w:rPr>
+          <w:rFonts w:ascii="Times New Roman" w:hAnsi="Times New Roman" w:cs="Times New Roman"/>
+          <w:sz w:val="24"/>
+          <w:szCs w:val="24"/>
+        </w:rPr>
+        <w:t xml:space="preserve"> West</w:t>
+      </w:r>
+      <w:bookmarkEnd w:id="0"/>
+      <w:r>
+        <w:rPr>
+          <w:rFonts w:ascii="Times New Roman" w:hAnsi="Times New Roman" w:cs="Times New Roman"/>
+          <w:sz w:val="24"/>
+          <w:szCs w:val="24"/>
+        </w:rPr>
+        <w:t>, Helmsley Building</w:t>
       </w:r>
       <w:r>
         <w:rPr>
@@ -1066,8 +1084,6 @@
                 <w:szCs w:val="20"/>
               </w:rPr>
             </w:pPr>
-            <w:bookmarkStart w:id="0" w:name="_GoBack"/>
-            <w:bookmarkEnd w:id="0"/>
           </w:p>
         </w:tc>
       </w:tr>
@@ -3361,7 +3377,7 @@
 </file>
 
 <file path=customXml/itemProps1.xml><?xml version="1.0" encoding="utf-8"?>
-<ds:datastoreItem xmlns:ds="http://schemas.openxmlformats.org/officeDocument/2006/customXml" ds:itemID="{956C444D-8231-4859-BA25-441D069ADF68}">
+<ds:datastoreItem xmlns:ds="http://schemas.openxmlformats.org/officeDocument/2006/customXml" ds:itemID="{34360F93-503B-4F52-B4B8-59ECE83A260C}">
   <ds:schemaRefs>
     <ds:schemaRef ds:uri="http://schemas.openxmlformats.org/officeDocument/2006/bibliography"/>
   </ds:schemaRefs>

</xml_diff>

<commit_message>
add forms G/P (29-30 years); configurable date shifts
</commit_message>
<xml_diff>
--- a/templates/intl.A_final.docx
+++ b/templates/intl.A_final.docx
@@ -14,6 +14,8 @@
           <w:szCs w:val="24"/>
         </w:rPr>
       </w:pPr>
+      <w:bookmarkStart w:id="0" w:name="_GoBack"/>
+      <w:bookmarkEnd w:id="0"/>
       <w:r>
         <w:rPr>
           <w:rFonts w:ascii="Times New Roman" w:hAnsi="Times New Roman" w:cs="Times New Roman"/>
@@ -166,16 +168,7 @@
           <w:sz w:val="24"/>
           <w:szCs w:val="24"/>
         </w:rPr>
-        <w:t xml:space="preserve">Patent and </w:t>
-      </w:r>
-      <w:r>
-        <w:rPr>
-          <w:rFonts w:ascii="Times New Roman" w:hAnsi="Times New Roman" w:cs="Times New Roman"/>
-          <w:b/>
-          <w:sz w:val="24"/>
-          <w:szCs w:val="24"/>
-        </w:rPr>
-        <w:t>Trademark Bureau</w:t>
+        <w:t>Trademark and Patent Bureau</w:t>
       </w:r>
       <w:r>
         <w:rPr>
@@ -436,7 +429,6 @@
           <w:szCs w:val="24"/>
         </w:rPr>
       </w:pPr>
-      <w:bookmarkStart w:id="0" w:name="_GoBack"/>
       <w:r>
         <w:rPr>
           <w:rFonts w:ascii="Times New Roman" w:hAnsi="Times New Roman" w:cs="Times New Roman"/>
@@ -470,7 +462,6 @@
         </w:rPr>
         <w:t xml:space="preserve"> West</w:t>
       </w:r>
-      <w:bookmarkEnd w:id="0"/>
       <w:r>
         <w:rPr>
           <w:rFonts w:ascii="Times New Roman" w:hAnsi="Times New Roman" w:cs="Times New Roman"/>
@@ -2486,7 +2477,16 @@
                 <w:sz w:val="16"/>
                 <w:szCs w:val="16"/>
               </w:rPr>
-              <w:t>By signing this document you automatically empower Patent and Trademark Bureau</w:t>
+              <w:t xml:space="preserve">By signing this document you automatically empower </w:t>
+            </w:r>
+            <w:r>
+              <w:rPr>
+                <w:rFonts w:ascii="Arial" w:hAnsi="Arial" w:cs="Arial"/>
+                <w:spacing w:val="-4"/>
+                <w:sz w:val="16"/>
+                <w:szCs w:val="16"/>
+              </w:rPr>
+              <w:t>Trademark and Patent Bureau</w:t>
             </w:r>
             <w:r>
               <w:rPr>
@@ -2495,7 +2495,25 @@
                 <w:sz w:val="16"/>
                 <w:szCs w:val="16"/>
               </w:rPr>
-              <w:t xml:space="preserve"> to renew the trademark stated above on your behalf. Patent and Trademark Bureau reminds companies when their trademarks are due for renewal. Note that trademarks may be lost if they are failed to be renewed in time.  </w:t>
+              <w:t xml:space="preserve"> to renew the trademark stated above on your behalf. </w:t>
+            </w:r>
+            <w:r>
+              <w:rPr>
+                <w:rFonts w:ascii="Arial" w:hAnsi="Arial" w:cs="Arial"/>
+                <w:spacing w:val="-2"/>
+                <w:sz w:val="16"/>
+                <w:szCs w:val="16"/>
+              </w:rPr>
+              <w:t>Trademark and Patent Bureau</w:t>
+            </w:r>
+            <w:r>
+              <w:rPr>
+                <w:rFonts w:ascii="Arial" w:hAnsi="Arial" w:cs="Arial"/>
+                <w:spacing w:val="-2"/>
+                <w:sz w:val="16"/>
+                <w:szCs w:val="16"/>
+              </w:rPr>
+              <w:t xml:space="preserve"> reminds companies when their trademarks are due for renewal. Note that trademarks may be lost if they are failed to be renewed in time.  </w:t>
             </w:r>
             <w:r>
               <w:rPr>
@@ -2504,7 +2522,16 @@
                 <w:sz w:val="16"/>
                 <w:szCs w:val="16"/>
               </w:rPr>
-              <w:t>Patent and Trademark Bureau is a private business that is not endorsed by the</w:t>
+              <w:t>Trademark and Patent Bureau</w:t>
+            </w:r>
+            <w:r>
+              <w:rPr>
+                <w:rFonts w:ascii="Arial" w:hAnsi="Arial" w:cs="Arial"/>
+                <w:spacing w:val="-4"/>
+                <w:sz w:val="16"/>
+                <w:szCs w:val="16"/>
+              </w:rPr>
+              <w:t xml:space="preserve"> is a private business that is not endorsed by the</w:t>
             </w:r>
             <w:r>
               <w:rPr>
@@ -2513,7 +2540,25 @@
                 <w:sz w:val="16"/>
                 <w:szCs w:val="16"/>
               </w:rPr>
-              <w:t xml:space="preserve"> U.S. government.  Patent and Trademark Bureau provides the expertise that modern businesses need to navigate the Patent and Trademark Office’s </w:t>
+              <w:t xml:space="preserve"> U.S. government.  </w:t>
+            </w:r>
+            <w:r>
+              <w:rPr>
+                <w:rFonts w:ascii="Arial" w:hAnsi="Arial" w:cs="Arial"/>
+                <w:spacing w:val="-2"/>
+                <w:sz w:val="16"/>
+                <w:szCs w:val="16"/>
+              </w:rPr>
+              <w:t>Trademark and Patent Bureau</w:t>
+            </w:r>
+            <w:r>
+              <w:rPr>
+                <w:rFonts w:ascii="Arial" w:hAnsi="Arial" w:cs="Arial"/>
+                <w:spacing w:val="-2"/>
+                <w:sz w:val="16"/>
+                <w:szCs w:val="16"/>
+              </w:rPr>
+              <w:t xml:space="preserve"> provides the expertise that modern businesses need to navigate the Patent and Trademark Office’s </w:t>
             </w:r>
             <w:r>
               <w:rPr>
@@ -3377,7 +3422,7 @@
 </file>
 
 <file path=customXml/itemProps1.xml><?xml version="1.0" encoding="utf-8"?>
-<ds:datastoreItem xmlns:ds="http://schemas.openxmlformats.org/officeDocument/2006/customXml" ds:itemID="{34360F93-503B-4F52-B4B8-59ECE83A260C}">
+<ds:datastoreItem xmlns:ds="http://schemas.openxmlformats.org/officeDocument/2006/customXml" ds:itemID="{51E9BF00-B713-4FCA-91EF-BB4EDB6F5576}">
   <ds:schemaRefs>
     <ds:schemaRef ds:uri="http://schemas.openxmlformats.org/officeDocument/2006/bibliography"/>
   </ds:schemaRefs>

</xml_diff>